<commit_message>
Box 1 in paper
</commit_message>
<xml_diff>
--- a/Opinion_paper/naturalness_opinion_paper_v3.docx
+++ b/Opinion_paper/naturalness_opinion_paper_v3.docx
@@ -9,7 +9,6 @@
           <w:rFonts w:ascii="Times New Roman" w:hAnsi="Times New Roman" w:cs="Times New Roman"/>
           <w:sz w:val="36"/>
           <w:szCs w:val="36"/>
-          <w:lang w:val="en-US"/>
         </w:rPr>
       </w:pPr>
       <w:commentRangeStart w:id="0"/>
@@ -20,7 +19,6 @@
           <w:b/>
           <w:sz w:val="36"/>
           <w:szCs w:val="36"/>
-          <w:lang w:val="en-US"/>
         </w:rPr>
         <w:t>Naturalness</w:t>
       </w:r>
@@ -44,16 +42,25 @@
           <w:b/>
           <w:sz w:val="36"/>
           <w:szCs w:val="36"/>
-          <w:lang w:val="en-US"/>
-        </w:rPr>
-        <w:t xml:space="preserve"> in voices</w:t>
-      </w:r>
-    </w:p>
-    <w:p>
-      <w:pPr>
+        </w:rPr>
+        <w:t xml:space="preserve"> in </w:t>
+      </w:r>
+      <w:proofErr w:type="spellStart"/>
+      <w:r>
         <w:rPr>
           <w:rFonts w:ascii="Times New Roman" w:hAnsi="Times New Roman" w:cs="Times New Roman"/>
-          <w:lang w:val="en-US"/>
+          <w:b/>
+          <w:sz w:val="36"/>
+          <w:szCs w:val="36"/>
+        </w:rPr>
+        <w:t>voices</w:t>
+      </w:r>
+      <w:proofErr w:type="spellEnd"/>
+    </w:p>
+    <w:p>
+      <w:pPr>
+        <w:rPr>
+          <w:rFonts w:ascii="Times New Roman" w:hAnsi="Times New Roman" w:cs="Times New Roman"/>
         </w:rPr>
       </w:pPr>
     </w:p>
@@ -1643,10 +1650,41 @@
     <w:p>
       <w:pPr>
         <w:rPr>
+          <w:color w:val="C00000"/>
           <w:lang w:val="en-US"/>
         </w:rPr>
       </w:pPr>
       <w:bookmarkStart w:id="3" w:name="_Hlk160715361"/>
+      <w:r>
+        <w:rPr>
+          <w:color w:val="C00000"/>
+          <w:lang w:val="en-US"/>
+        </w:rPr>
+        <w:t xml:space="preserve">Human behavior and decisions are influenced by the perceived and assessed quality of objects, of other organisms, and of other humans that are encountered in our natural, social, and virtual environments. An important quality dimension concerns the perceived “naturalness” of the encountered objects or individuals. Assessing the naturalness of objects and individuals has an evolutionary meaning, as this judgment influences e.g. conspecific and </w:t>
+      </w:r>
+      <w:proofErr w:type="spellStart"/>
+      <w:r>
+        <w:rPr>
+          <w:color w:val="C00000"/>
+          <w:lang w:val="en-US"/>
+        </w:rPr>
+        <w:t>heterospecific</w:t>
+      </w:r>
+      <w:proofErr w:type="spellEnd"/>
+      <w:r>
+        <w:rPr>
+          <w:color w:val="C00000"/>
+          <w:lang w:val="en-US"/>
+        </w:rPr>
+        <w:t xml:space="preserve"> interactions, food choice, and social trust. Naturalness, from a biological point of view, is largely defined as the adaptive norm that serves as an evolutionary benefit for organisms, with extreme deviations from this norm supposedly being rather “unnatural” instances.  The quality dimension of naturalness is not only relevant in biological contexts but recently gained increasing attention given the emergence of AI-generated digital and virtual contexts.  Such contexts now frequently involve human-machine and human-avatar interactions, which inherently brings the question of “naturalness” to the forefront of scientific research in various basic and applied domains. This is especially relevant for research on human communication, which often involves digital platforms and synthetic agents in modern societies. Besides natural voices, synthetic voices now often become the main carrier of communicative interactions, such as in customer service calls, gaming environments, or support platforms. (200 words)</w:t>
+      </w:r>
+    </w:p>
+    <w:p>
+      <w:pPr>
+        <w:rPr>
+          <w:lang w:val="en-US"/>
+        </w:rPr>
+      </w:pPr>
       <w:r>
         <w:rPr>
           <w:lang w:val="en-US"/>
@@ -2592,7 +2630,14 @@
         <w:rPr>
           <w:lang w:val="en-US"/>
         </w:rPr>
-        <w:t>a step back and reflect</w:t>
+        <w:t xml:space="preserve">a step back and </w:t>
+      </w:r>
+      <w:r>
+        <w:rPr>
+          <w:lang w:val="en-US"/>
+        </w:rPr>
+        <w:lastRenderedPageBreak/>
+        <w:t>reflect</w:t>
       </w:r>
       <w:r>
         <w:rPr>
@@ -2834,13 +2879,7 @@
         <w:rPr>
           <w:lang w:val="en-US"/>
         </w:rPr>
-        <w:t>insightful</w:t>
-      </w:r>
-      <w:r>
-        <w:rPr>
-          <w:lang w:val="en-US"/>
-        </w:rPr>
-        <w:t xml:space="preserve"> </w:t>
+        <w:t xml:space="preserve">insightful </w:t>
       </w:r>
       <w:r>
         <w:rPr>
@@ -2946,7 +2985,6 @@
         <w:rPr>
           <w:lang w:val="en-US"/>
         </w:rPr>
-        <w:lastRenderedPageBreak/>
         <w:t xml:space="preserve">Voice naturalness </w:t>
       </w:r>
       <w:r>
@@ -3536,33 +3574,107 @@
     <w:p>
       <w:pPr>
         <w:rPr>
-          <w:lang w:val="en-US"/>
-        </w:rPr>
-      </w:pPr>
-      <w:r>
-        <w:rPr>
+          <w:b/>
+          <w:iCs/>
+        </w:rPr>
+      </w:pPr>
+      <w:r>
+        <w:rPr>
+          <w:b/>
+          <w:i/>
+        </w:rPr>
+        <w:br w:type="page"/>
+      </w:r>
+    </w:p>
+    <w:p>
+      <w:pPr>
+        <w:pStyle w:val="Beschriftung"/>
+        <w:rPr>
+          <w:b/>
+          <w:i w:val="0"/>
+          <w:color w:val="C00000"/>
+          <w:sz w:val="22"/>
+          <w:szCs w:val="22"/>
+          <w:lang w:val="en-US"/>
+        </w:rPr>
+      </w:pPr>
+      <w:r>
+        <w:rPr>
+          <w:b/>
+          <w:i w:val="0"/>
+          <w:color w:val="C00000"/>
+          <w:sz w:val="22"/>
+          <w:szCs w:val="22"/>
+        </w:rPr>
+        <w:lastRenderedPageBreak/>
+        <w:t xml:space="preserve">Figure </w:t>
+      </w:r>
+      <w:r>
+        <w:rPr>
+          <w:b/>
+          <w:i w:val="0"/>
+          <w:color w:val="C00000"/>
+          <w:sz w:val="22"/>
+          <w:szCs w:val="22"/>
+        </w:rPr>
+        <w:fldChar w:fldCharType="begin"/>
+      </w:r>
+      <w:r>
+        <w:rPr>
+          <w:b/>
+          <w:i w:val="0"/>
+          <w:color w:val="C00000"/>
+          <w:sz w:val="22"/>
+          <w:szCs w:val="22"/>
+        </w:rPr>
+        <w:instrText xml:space="preserve"> SEQ Figure \* ARABIC </w:instrText>
+      </w:r>
+      <w:r>
+        <w:rPr>
+          <w:b/>
+          <w:i w:val="0"/>
+          <w:color w:val="C00000"/>
+          <w:sz w:val="22"/>
+          <w:szCs w:val="22"/>
+        </w:rPr>
+        <w:fldChar w:fldCharType="separate"/>
+      </w:r>
+      <w:r>
+        <w:rPr>
+          <w:b/>
+          <w:i w:val="0"/>
           <w:noProof/>
-        </w:rPr>
-        <w:lastRenderedPageBreak/>
+          <w:color w:val="C00000"/>
+          <w:sz w:val="22"/>
+          <w:szCs w:val="22"/>
+        </w:rPr>
+        <w:t>1</w:t>
+      </w:r>
+      <w:r>
+        <w:rPr>
+          <w:b/>
+          <w:i w:val="0"/>
+          <w:color w:val="C00000"/>
+          <w:sz w:val="22"/>
+          <w:szCs w:val="22"/>
+        </w:rPr>
+        <w:fldChar w:fldCharType="end"/>
+      </w:r>
+    </w:p>
+    <w:p>
+      <w:pPr>
+        <w:keepNext/>
+      </w:pPr>
+      <w:r>
+        <w:rPr>
+          <w:noProof/>
+          <w:lang w:val="en-US"/>
+        </w:rPr>
         <w:drawing>
-          <wp:anchor distT="0" distB="0" distL="114300" distR="114300" simplePos="0" relativeHeight="251658240" behindDoc="0" locked="0" layoutInCell="1" allowOverlap="1" wp14:anchorId="7819E50F" wp14:editId="09259EA1">
-            <wp:simplePos x="0" y="0"/>
-            <wp:positionH relativeFrom="margin">
-              <wp:align>right</wp:align>
-            </wp:positionH>
-            <wp:positionV relativeFrom="paragraph">
-              <wp:posOffset>-4445</wp:posOffset>
-            </wp:positionV>
-            <wp:extent cx="2886075" cy="2886075"/>
-            <wp:effectExtent l="0" t="0" r="9525" b="9525"/>
-            <wp:wrapNone/>
-            <wp:docPr id="1" name="Grafik 6">
-              <a:extLst xmlns:a="http://schemas.openxmlformats.org/drawingml/2006/main">
-                <a:ext uri="{FF2B5EF4-FFF2-40B4-BE49-F238E27FC236}">
-                  <a16:creationId xmlns:a16="http://schemas.microsoft.com/office/drawing/2014/main" id="{157763E4-10BF-41C0-84CE-5C63D9B7434D}"/>
-                </a:ext>
-              </a:extLst>
-            </wp:docPr>
+          <wp:inline distT="0" distB="0" distL="0" distR="0" wp14:anchorId="041E5CE1" wp14:editId="372E3D94">
+            <wp:extent cx="5479495" cy="7058025"/>
+            <wp:effectExtent l="0" t="0" r="6985" b="0"/>
+            <wp:docPr id="2" name="Grafik 2"/>
             <wp:cNvGraphicFramePr>
               <a:graphicFrameLocks xmlns:a="http://schemas.openxmlformats.org/drawingml/2006/main" noChangeAspect="1"/>
             </wp:cNvGraphicFramePr>
@@ -3570,167 +3682,35 @@
               <a:graphicData uri="http://schemas.openxmlformats.org/drawingml/2006/picture">
                 <pic:pic xmlns:pic="http://schemas.openxmlformats.org/drawingml/2006/picture">
                   <pic:nvPicPr>
-                    <pic:cNvPr id="7" name="Grafik 6">
-                      <a:extLst>
-                        <a:ext uri="{FF2B5EF4-FFF2-40B4-BE49-F238E27FC236}">
-                          <a16:creationId xmlns:a16="http://schemas.microsoft.com/office/drawing/2014/main" id="{157763E4-10BF-41C0-84CE-5C63D9B7434D}"/>
-                        </a:ext>
-                      </a:extLst>
-                    </pic:cNvPr>
+                    <pic:cNvPr id="0" name="Picture 1"/>
                     <pic:cNvPicPr>
-                      <a:picLocks noChangeAspect="1"/>
+                      <a:picLocks noChangeAspect="1" noChangeArrowheads="1"/>
                     </pic:cNvPicPr>
                   </pic:nvPicPr>
                   <pic:blipFill>
-                    <a:blip r:embed="rId11" cstate="print">
+                    <a:blip r:embed="rId11">
                       <a:extLst>
                         <a:ext uri="{28A0092B-C50C-407E-A947-70E740481C1C}">
                           <a14:useLocalDpi xmlns:a14="http://schemas.microsoft.com/office/drawing/2010/main" val="0"/>
                         </a:ext>
                       </a:extLst>
                     </a:blip>
+                    <a:srcRect/>
                     <a:stretch>
                       <a:fillRect/>
                     </a:stretch>
                   </pic:blipFill>
-                  <pic:spPr>
+                  <pic:spPr bwMode="auto">
                     <a:xfrm>
                       <a:off x="0" y="0"/>
-                      <a:ext cx="2886075" cy="2886075"/>
+                      <a:ext cx="5486192" cy="7066651"/>
                     </a:xfrm>
                     <a:prstGeom prst="rect">
                       <a:avLst/>
                     </a:prstGeom>
-                  </pic:spPr>
-                </pic:pic>
-              </a:graphicData>
-            </a:graphic>
-            <wp14:sizeRelH relativeFrom="page">
-              <wp14:pctWidth>0</wp14:pctWidth>
-            </wp14:sizeRelH>
-            <wp14:sizeRelV relativeFrom="page">
-              <wp14:pctHeight>0</wp14:pctHeight>
-            </wp14:sizeRelV>
-          </wp:anchor>
-        </w:drawing>
-      </w:r>
-      <w:r>
-        <w:rPr>
-          <w:noProof/>
-        </w:rPr>
-        <w:drawing>
-          <wp:inline distT="0" distB="0" distL="0" distR="0" wp14:anchorId="724CC7EC" wp14:editId="4AA6B552">
-            <wp:extent cx="2886075" cy="2886075"/>
-            <wp:effectExtent l="0" t="0" r="9525" b="9525"/>
-            <wp:docPr id="7" name="Grafik 6">
-              <a:extLst xmlns:a="http://schemas.openxmlformats.org/drawingml/2006/main">
-                <a:ext uri="{FF2B5EF4-FFF2-40B4-BE49-F238E27FC236}">
-                  <a16:creationId xmlns:a16="http://schemas.microsoft.com/office/drawing/2014/main" id="{157763E4-10BF-41C0-84CE-5C63D9B7434D}"/>
-                </a:ext>
-              </a:extLst>
-            </wp:docPr>
-            <wp:cNvGraphicFramePr>
-              <a:graphicFrameLocks xmlns:a="http://schemas.openxmlformats.org/drawingml/2006/main" noChangeAspect="1"/>
-            </wp:cNvGraphicFramePr>
-            <a:graphic xmlns:a="http://schemas.openxmlformats.org/drawingml/2006/main">
-              <a:graphicData uri="http://schemas.openxmlformats.org/drawingml/2006/picture">
-                <pic:pic xmlns:pic="http://schemas.openxmlformats.org/drawingml/2006/picture">
-                  <pic:nvPicPr>
-                    <pic:cNvPr id="7" name="Grafik 6">
-                      <a:extLst>
-                        <a:ext uri="{FF2B5EF4-FFF2-40B4-BE49-F238E27FC236}">
-                          <a16:creationId xmlns:a16="http://schemas.microsoft.com/office/drawing/2014/main" id="{157763E4-10BF-41C0-84CE-5C63D9B7434D}"/>
-                        </a:ext>
-                      </a:extLst>
-                    </pic:cNvPr>
-                    <pic:cNvPicPr>
-                      <a:picLocks noChangeAspect="1"/>
-                    </pic:cNvPicPr>
-                  </pic:nvPicPr>
-                  <pic:blipFill>
-                    <a:blip r:embed="rId12" cstate="print">
-                      <a:extLst>
-                        <a:ext uri="{28A0092B-C50C-407E-A947-70E740481C1C}">
-                          <a14:useLocalDpi xmlns:a14="http://schemas.microsoft.com/office/drawing/2010/main" val="0"/>
-                        </a:ext>
-                      </a:extLst>
-                    </a:blip>
-                    <a:stretch>
-                      <a:fillRect/>
-                    </a:stretch>
-                  </pic:blipFill>
-                  <pic:spPr>
-                    <a:xfrm>
-                      <a:off x="0" y="0"/>
-                      <a:ext cx="2886389" cy="2886389"/>
-                    </a:xfrm>
-                    <a:prstGeom prst="rect">
-                      <a:avLst/>
-                    </a:prstGeom>
-                  </pic:spPr>
-                </pic:pic>
-              </a:graphicData>
-            </a:graphic>
-          </wp:inline>
-        </w:drawing>
-      </w:r>
-      <w:r>
-        <w:rPr>
-          <w:noProof/>
-        </w:rPr>
-        <w:drawing>
-          <wp:inline distT="0" distB="0" distL="0" distR="0" wp14:anchorId="3B1C38DA" wp14:editId="21003B9E">
-            <wp:extent cx="5760720" cy="3225165"/>
-            <wp:effectExtent l="19050" t="19050" r="11430" b="13335"/>
-            <wp:docPr id="4" name="Grafik 3">
-              <a:extLst xmlns:a="http://schemas.openxmlformats.org/drawingml/2006/main">
-                <a:ext uri="{FF2B5EF4-FFF2-40B4-BE49-F238E27FC236}">
-                  <a16:creationId xmlns:a16="http://schemas.microsoft.com/office/drawing/2014/main" id="{D5B3016A-C8A9-4F78-AF72-CB661B9A8C91}"/>
-                </a:ext>
-              </a:extLst>
-            </wp:docPr>
-            <wp:cNvGraphicFramePr>
-              <a:graphicFrameLocks xmlns:a="http://schemas.openxmlformats.org/drawingml/2006/main" noChangeAspect="1"/>
-            </wp:cNvGraphicFramePr>
-            <a:graphic xmlns:a="http://schemas.openxmlformats.org/drawingml/2006/main">
-              <a:graphicData uri="http://schemas.openxmlformats.org/drawingml/2006/picture">
-                <pic:pic xmlns:pic="http://schemas.openxmlformats.org/drawingml/2006/picture">
-                  <pic:nvPicPr>
-                    <pic:cNvPr id="4" name="Grafik 3">
-                      <a:extLst>
-                        <a:ext uri="{FF2B5EF4-FFF2-40B4-BE49-F238E27FC236}">
-                          <a16:creationId xmlns:a16="http://schemas.microsoft.com/office/drawing/2014/main" id="{D5B3016A-C8A9-4F78-AF72-CB661B9A8C91}"/>
-                        </a:ext>
-                      </a:extLst>
-                    </pic:cNvPr>
-                    <pic:cNvPicPr>
-                      <a:picLocks noChangeAspect="1"/>
-                    </pic:cNvPicPr>
-                  </pic:nvPicPr>
-                  <pic:blipFill>
-                    <a:blip r:embed="rId13" cstate="print">
-                      <a:extLst>
-                        <a:ext uri="{28A0092B-C50C-407E-A947-70E740481C1C}">
-                          <a14:useLocalDpi xmlns:a14="http://schemas.microsoft.com/office/drawing/2010/main" val="0"/>
-                        </a:ext>
-                      </a:extLst>
-                    </a:blip>
-                    <a:stretch>
-                      <a:fillRect/>
-                    </a:stretch>
-                  </pic:blipFill>
-                  <pic:spPr>
-                    <a:xfrm>
-                      <a:off x="0" y="0"/>
-                      <a:ext cx="5760720" cy="3225165"/>
-                    </a:xfrm>
-                    <a:prstGeom prst="rect">
-                      <a:avLst/>
-                    </a:prstGeom>
-                    <a:ln w="3175">
-                      <a:solidFill>
-                        <a:schemeClr val="tx1"/>
-                      </a:solidFill>
+                    <a:noFill/>
+                    <a:ln>
+                      <a:noFill/>
                     </a:ln>
                   </pic:spPr>
                 </pic:pic>
@@ -3742,6 +3722,335 @@
     </w:p>
     <w:p>
       <w:pPr>
+        <w:keepNext/>
+        <w:rPr>
+          <w:i/>
+          <w:lang w:val="en-US"/>
+        </w:rPr>
+      </w:pPr>
+      <w:r>
+        <w:rPr>
+          <w:i/>
+          <w:lang w:val="en-US"/>
+        </w:rPr>
+        <w:t xml:space="preserve">Note. </w:t>
+      </w:r>
+      <w:r>
+        <w:rPr>
+          <w:b/>
+          <w:i/>
+          <w:lang w:val="en-US"/>
+        </w:rPr>
+        <w:t>A)</w:t>
+      </w:r>
+      <w:r>
+        <w:rPr>
+          <w:i/>
+          <w:lang w:val="en-US"/>
+        </w:rPr>
+        <w:t xml:space="preserve"> Word cloud depicting synonyms and closely related concepts from </w:t>
+      </w:r>
+      <w:r>
+        <w:rPr>
+          <w:i/>
+          <w:color w:val="C00000"/>
+          <w:lang w:val="en-US"/>
+        </w:rPr>
+        <w:t>66</w:t>
+      </w:r>
+      <w:r>
+        <w:rPr>
+          <w:i/>
+          <w:lang w:val="en-US"/>
+        </w:rPr>
+        <w:t xml:space="preserve"> publications that target naturalness in voices (for details, see </w:t>
+      </w:r>
+      <w:r>
+        <w:rPr>
+          <w:i/>
+          <w:color w:val="C00000"/>
+          <w:lang w:val="en-US"/>
+        </w:rPr>
+        <w:t>Box1</w:t>
+      </w:r>
+      <w:r>
+        <w:rPr>
+          <w:i/>
+          <w:lang w:val="en-US"/>
+        </w:rPr>
+        <w:t xml:space="preserve">). Word size represents </w:t>
+      </w:r>
+      <w:r>
+        <w:rPr>
+          <w:i/>
+          <w:lang w:val="en-US"/>
+        </w:rPr>
+        <w:t xml:space="preserve">number of </w:t>
+      </w:r>
+      <w:proofErr w:type="spellStart"/>
+      <w:r>
+        <w:rPr>
+          <w:i/>
+          <w:lang w:val="en-US"/>
+        </w:rPr>
+        <w:t>occurences</w:t>
+      </w:r>
+      <w:proofErr w:type="spellEnd"/>
+      <w:r>
+        <w:rPr>
+          <w:i/>
+          <w:lang w:val="en-US"/>
+        </w:rPr>
+        <w:t xml:space="preserve">. </w:t>
+      </w:r>
+      <w:r>
+        <w:rPr>
+          <w:b/>
+          <w:i/>
+          <w:lang w:val="en-US"/>
+        </w:rPr>
+        <w:t>B)</w:t>
+      </w:r>
+      <w:r>
+        <w:rPr>
+          <w:i/>
+          <w:lang w:val="en-US"/>
+        </w:rPr>
+        <w:t xml:space="preserve"> A similar word cloud but generated by </w:t>
+      </w:r>
+      <w:proofErr w:type="spellStart"/>
+      <w:r>
+        <w:rPr>
+          <w:i/>
+          <w:lang w:val="en-US"/>
+        </w:rPr>
+        <w:t>ChatGPT</w:t>
+      </w:r>
+      <w:proofErr w:type="spellEnd"/>
+      <w:r>
+        <w:rPr>
+          <w:i/>
+          <w:lang w:val="en-US"/>
+        </w:rPr>
+        <w:t xml:space="preserve"> (</w:t>
+      </w:r>
+      <w:hyperlink r:id="rId12" w:history="1">
+        <w:r>
+          <w:rPr>
+            <w:rStyle w:val="Hyperlink"/>
+            <w:i/>
+            <w:lang w:val="en-US"/>
+          </w:rPr>
+          <w:t>https://chatgpt.com/?oai</w:t>
+        </w:r>
+      </w:hyperlink>
+      <w:r>
+        <w:rPr>
+          <w:i/>
+          <w:lang w:val="en-US"/>
+        </w:rPr>
+        <w:t xml:space="preserve">, 29.04.2024), when prompted to generate </w:t>
+      </w:r>
+      <w:r>
+        <w:rPr>
+          <w:i/>
+          <w:lang w:val="en-US"/>
+        </w:rPr>
+        <w:t xml:space="preserve">10 synonyms each for pathological, synthetic/manipulated, and healthy voices, together with relative occurrence frequency. The full prompt and the generated answer </w:t>
+      </w:r>
+      <w:proofErr w:type="gramStart"/>
+      <w:r>
+        <w:rPr>
+          <w:i/>
+          <w:lang w:val="en-US"/>
+        </w:rPr>
+        <w:t>is</w:t>
+      </w:r>
+      <w:proofErr w:type="gramEnd"/>
+      <w:r>
+        <w:rPr>
+          <w:i/>
+          <w:lang w:val="en-US"/>
+        </w:rPr>
+        <w:t xml:space="preserve"> accessible on </w:t>
+      </w:r>
+      <w:r>
+        <w:rPr>
+          <w:i/>
+          <w:color w:val="C00000"/>
+          <w:lang w:val="en-US"/>
+        </w:rPr>
+        <w:t>OSF</w:t>
+      </w:r>
+      <w:r>
+        <w:rPr>
+          <w:i/>
+          <w:lang w:val="en-US"/>
+        </w:rPr>
+        <w:t xml:space="preserve">. </w:t>
+      </w:r>
+      <w:r>
+        <w:rPr>
+          <w:b/>
+          <w:i/>
+          <w:lang w:val="en-US"/>
+        </w:rPr>
+        <w:t>C)</w:t>
+      </w:r>
+      <w:r>
+        <w:rPr>
+          <w:i/>
+          <w:lang w:val="en-US"/>
+        </w:rPr>
+        <w:t xml:space="preserve"> A bibliographic network visualization using </w:t>
+      </w:r>
+      <w:proofErr w:type="spellStart"/>
+      <w:r>
+        <w:rPr>
+          <w:i/>
+          <w:lang w:val="en-US"/>
+        </w:rPr>
+        <w:t>VOSviewer</w:t>
+      </w:r>
+      <w:proofErr w:type="spellEnd"/>
+      <w:r>
+        <w:rPr>
+          <w:i/>
+          <w:lang w:val="en-US"/>
+        </w:rPr>
+        <w:t xml:space="preserve"> (</w:t>
+      </w:r>
+      <w:r>
+        <w:rPr>
+          <w:i/>
+          <w:color w:val="C00000"/>
+          <w:lang w:val="en-US"/>
+        </w:rPr>
+        <w:t>Quelle</w:t>
+      </w:r>
+      <w:r>
+        <w:rPr>
+          <w:i/>
+          <w:lang w:val="en-US"/>
+        </w:rPr>
+        <w:t>)</w:t>
+      </w:r>
+      <w:r>
+        <w:rPr>
+          <w:i/>
+          <w:lang w:val="en-US"/>
+        </w:rPr>
+        <w:t xml:space="preserve">, covering publications related to voice naturalness across different domains and </w:t>
+      </w:r>
+      <w:r>
+        <w:rPr>
+          <w:i/>
+          <w:color w:val="C00000"/>
+          <w:lang w:val="en-US"/>
+        </w:rPr>
+        <w:t>10</w:t>
+      </w:r>
+      <w:r>
+        <w:rPr>
+          <w:i/>
+          <w:lang w:val="en-US"/>
+        </w:rPr>
+        <w:t xml:space="preserve"> basic voice theory papers. Each colored dot represents a publication and grey links represent citations. Size of the dots indicate the number of </w:t>
+      </w:r>
+      <w:r>
+        <w:rPr>
+          <w:i/>
+          <w:lang w:val="en-US"/>
+        </w:rPr>
+        <w:lastRenderedPageBreak/>
+        <w:t xml:space="preserve">links to other publications. Clustering (depicted by different dot colors) is performed automatically in </w:t>
+      </w:r>
+      <w:proofErr w:type="spellStart"/>
+      <w:r>
+        <w:rPr>
+          <w:i/>
+          <w:lang w:val="en-US"/>
+        </w:rPr>
+        <w:t>VOSviewer</w:t>
+      </w:r>
+      <w:proofErr w:type="spellEnd"/>
+      <w:r>
+        <w:rPr>
+          <w:i/>
+          <w:lang w:val="en-US"/>
+        </w:rPr>
+        <w:t xml:space="preserve">. Upon closer inspection, we inferred that the </w:t>
+      </w:r>
+      <w:r>
+        <w:rPr>
+          <w:i/>
+          <w:color w:val="C00000"/>
+          <w:lang w:val="en-US"/>
+        </w:rPr>
+        <w:t>green</w:t>
+      </w:r>
+      <w:r>
+        <w:rPr>
+          <w:i/>
+          <w:lang w:val="en-US"/>
+        </w:rPr>
+        <w:t xml:space="preserve"> ones are the basic voice papers, </w:t>
+      </w:r>
+      <w:r>
+        <w:rPr>
+          <w:i/>
+          <w:color w:val="C00000"/>
+          <w:lang w:val="en-US"/>
+        </w:rPr>
+        <w:t>red</w:t>
+      </w:r>
+      <w:r>
+        <w:rPr>
+          <w:i/>
+          <w:lang w:val="en-US"/>
+        </w:rPr>
+        <w:t xml:space="preserve"> correspond predominantly to publications on pathological voices and </w:t>
+      </w:r>
+      <w:r>
+        <w:rPr>
+          <w:i/>
+          <w:color w:val="C00000"/>
+          <w:lang w:val="en-US"/>
+        </w:rPr>
+        <w:t>blue</w:t>
+      </w:r>
+      <w:r>
+        <w:rPr>
+          <w:i/>
+          <w:lang w:val="en-US"/>
+        </w:rPr>
+        <w:t xml:space="preserve"> ones to synthetic/manipulated ones. A full documentation and an interactive version of the bibliographic network can be found on </w:t>
+      </w:r>
+      <w:r>
+        <w:rPr>
+          <w:i/>
+          <w:color w:val="C00000"/>
+          <w:lang w:val="en-US"/>
+        </w:rPr>
+        <w:t>OSF</w:t>
+      </w:r>
+      <w:r>
+        <w:rPr>
+          <w:i/>
+          <w:lang w:val="en-US"/>
+        </w:rPr>
+        <w:t xml:space="preserve">. </w:t>
+      </w:r>
+    </w:p>
+    <w:p>
+      <w:pPr>
+        <w:rPr>
+          <w:lang w:val="en-US"/>
+        </w:rPr>
+      </w:pPr>
+    </w:p>
+    <w:p>
+      <w:pPr>
         <w:pStyle w:val="berschrift2"/>
         <w:numPr>
           <w:ilvl w:val="1"/>
@@ -4139,14 +4448,7 @@
         <w:rPr>
           <w:lang w:val="en-US"/>
         </w:rPr>
-        <w:t xml:space="preserve"> the voice material often remain elusive, bearing a risk for potential undetected confounds. Finally, </w:t>
-      </w:r>
-      <w:r>
-        <w:rPr>
-          <w:lang w:val="en-US"/>
-        </w:rPr>
-        <w:lastRenderedPageBreak/>
-        <w:t xml:space="preserve">because perceived naturalness is based on subjective impression, a report on measurement reliability would be essential, but is provided by few studies </w:t>
+        <w:t xml:space="preserve"> the voice material often remain elusive, bearing a risk for potential undetected confounds. Finally, because perceived naturalness is based on subjective impression, a report on measurement reliability would be essential, but is provided by few studies </w:t>
       </w:r>
       <w:r>
         <w:rPr>
@@ -4705,7 +5007,14 @@
         <w:rPr>
           <w:lang w:val="en-US"/>
         </w:rPr>
-        <w:t>practical knowledge, but they are insufficiently anchored in voice perception theory. As an illustration, we added ten influential, theory-building voice perception publication</w:t>
+        <w:t xml:space="preserve">practical knowledge, but they are insufficiently anchored in voice perception theory. As an </w:t>
+      </w:r>
+      <w:r>
+        <w:rPr>
+          <w:lang w:val="en-US"/>
+        </w:rPr>
+        <w:lastRenderedPageBreak/>
+        <w:t>illustration, we added ten influential, theory-building voice perception publication</w:t>
       </w:r>
       <w:r>
         <w:rPr>
@@ -5138,14 +5447,7 @@
         <w:rPr>
           <w:lang w:val="en-US"/>
         </w:rPr>
-        <w:t xml:space="preserve">oes this </w:t>
-      </w:r>
-      <w:r>
-        <w:rPr>
-          <w:lang w:val="en-US"/>
-        </w:rPr>
-        <w:lastRenderedPageBreak/>
-        <w:t>voice sound natural?”</w:t>
+        <w:t>oes this voice sound natural?”</w:t>
       </w:r>
       <w:r>
         <w:rPr>
@@ -5717,6 +6019,7 @@
         <w:rPr>
           <w:lang w:val="en-US"/>
         </w:rPr>
+        <w:lastRenderedPageBreak/>
         <w:t xml:space="preserve">human-likeness-based and </w:t>
       </w:r>
       <w:r>
@@ -6083,8 +6386,6 @@
         </w:rPr>
         <w:t>Deviation-based conceptualization is very similar</w:t>
       </w:r>
-      <w:bookmarkStart w:id="55" w:name="_GoBack"/>
-      <w:bookmarkEnd w:id="55"/>
     </w:p>
     <w:p>
       <w:pPr>
@@ -6197,7 +6498,6 @@
         <w:rPr>
           <w:lang w:val="en-US"/>
         </w:rPr>
-        <w:lastRenderedPageBreak/>
         <w:t>For human-likeness, concepts can actually be separated: e.g. people with a smart-speaker device at home are used to that synthetic voice, therefore its less distinctive, but still clearly non-human</w:t>
       </w:r>
     </w:p>
@@ -6555,19 +6855,19 @@
         </w:rPr>
         <w:t xml:space="preserve">Yep. I think the argument can be made that in specific conditions (such as autism or Parkinson´s disease), voice prosody is altered in a way that can be perceived as unnatural. Can look for </w:t>
       </w:r>
-      <w:commentRangeStart w:id="56"/>
+      <w:commentRangeStart w:id="55"/>
       <w:r>
         <w:rPr>
           <w:lang w:val="en-US"/>
         </w:rPr>
         <w:t>lit</w:t>
       </w:r>
-      <w:commentRangeEnd w:id="56"/>
+      <w:commentRangeEnd w:id="55"/>
       <w:r>
         <w:rPr>
           <w:rStyle w:val="Kommentarzeichen"/>
         </w:rPr>
-        <w:commentReference w:id="56"/>
+        <w:commentReference w:id="55"/>
       </w:r>
       <w:r>
         <w:rPr>
@@ -6643,7 +6943,7 @@
           <w:lang w:val="en-US"/>
         </w:rPr>
       </w:pPr>
-      <w:bookmarkStart w:id="57" w:name="_Toc160791734"/>
+      <w:bookmarkStart w:id="56" w:name="_Toc160791734"/>
       <w:r>
         <w:rPr>
           <w:lang w:val="en-US"/>
@@ -6674,25 +6974,26 @@
         </w:rPr>
         <w:t>)</w:t>
       </w:r>
-      <w:bookmarkEnd w:id="57"/>
-    </w:p>
-    <w:p>
-      <w:pPr>
-        <w:rPr>
-          <w:lang w:val="en"/>
-        </w:rPr>
-      </w:pPr>
-    </w:p>
-    <w:p>
-      <w:pPr>
-        <w:rPr>
-          <w:lang w:val="en-US"/>
-        </w:rPr>
-      </w:pPr>
-      <w:r>
-        <w:rPr>
-          <w:lang w:val="en-US"/>
-        </w:rPr>
+      <w:bookmarkEnd w:id="56"/>
+    </w:p>
+    <w:p>
+      <w:pPr>
+        <w:rPr>
+          <w:lang w:val="en"/>
+        </w:rPr>
+      </w:pPr>
+    </w:p>
+    <w:p>
+      <w:pPr>
+        <w:rPr>
+          <w:lang w:val="en-US"/>
+        </w:rPr>
+      </w:pPr>
+      <w:r>
+        <w:rPr>
+          <w:lang w:val="en-US"/>
+        </w:rPr>
+        <w:lastRenderedPageBreak/>
         <w:t xml:space="preserve">We </w:t>
       </w:r>
       <w:r>
@@ -6810,8 +7111,8 @@
           <w:lang w:val="en-US"/>
         </w:rPr>
       </w:pPr>
+      <w:commentRangeStart w:id="57"/>
       <w:commentRangeStart w:id="58"/>
-      <w:commentRangeStart w:id="59"/>
       <w:r>
         <w:rPr>
           <w:lang w:val="en-US"/>
@@ -6848,7 +7149,7 @@
         </w:rPr>
         <w:t xml:space="preserve">answers. </w:t>
       </w:r>
-      <w:del w:id="60" w:author="Stefan Schweinberger" w:date="2024-05-07T17:49:00Z">
+      <w:del w:id="59" w:author="Stefan Schweinberger" w:date="2024-05-07T17:49:00Z">
         <w:r>
           <w:rPr>
             <w:lang w:val="en-US"/>
@@ -7113,12 +7414,11 @@
           <w:lang w:val="en-US"/>
         </w:rPr>
       </w:pPr>
-      <w:bookmarkStart w:id="61" w:name="_Hlk160787226"/>
-      <w:r>
-        <w:rPr>
-          <w:lang w:val="en-US"/>
-        </w:rPr>
-        <w:lastRenderedPageBreak/>
+      <w:bookmarkStart w:id="60" w:name="_Hlk160787226"/>
+      <w:r>
+        <w:rPr>
+          <w:lang w:val="en-US"/>
+        </w:rPr>
         <w:t>If conducted appropriately, this</w:t>
       </w:r>
       <w:r>
@@ -7209,19 +7509,19 @@
         </w:rPr>
         <w:t>]</w:t>
       </w:r>
+      <w:commentRangeEnd w:id="57"/>
+      <w:r>
+        <w:rPr>
+          <w:rStyle w:val="Kommentarzeichen"/>
+        </w:rPr>
+        <w:commentReference w:id="57"/>
+      </w:r>
       <w:commentRangeEnd w:id="58"/>
       <w:r>
         <w:rPr>
           <w:rStyle w:val="Kommentarzeichen"/>
         </w:rPr>
         <w:commentReference w:id="58"/>
-      </w:r>
-      <w:commentRangeEnd w:id="59"/>
-      <w:r>
-        <w:rPr>
-          <w:rStyle w:val="Kommentarzeichen"/>
-        </w:rPr>
-        <w:commentReference w:id="59"/>
       </w:r>
     </w:p>
     <w:p>
@@ -7242,16 +7542,134 @@
           <w:lang w:val="en-US"/>
         </w:rPr>
       </w:pPr>
-      <w:bookmarkStart w:id="62" w:name="_Toc160791735"/>
+      <w:bookmarkStart w:id="61" w:name="_Toc160791735"/>
+      <w:bookmarkEnd w:id="60"/>
+      <w:r>
+        <w:rPr>
+          <w:lang w:val="en-US"/>
+        </w:rPr>
+        <w:t>Naturalness research rooted in voice perception theory</w:t>
+      </w:r>
+      <w:r>
+        <w:rPr>
+          <w:lang w:val="en-US"/>
+        </w:rPr>
+        <w:t xml:space="preserve"> </w:t>
+      </w:r>
+      <w:r>
+        <w:rPr>
+          <w:lang w:val="en-US"/>
+        </w:rPr>
+        <w:t>(</w:t>
+      </w:r>
+      <w:r>
+        <w:rPr>
+          <w:lang w:val="en-US"/>
+        </w:rPr>
+        <w:t>5</w:t>
+      </w:r>
+      <w:r>
+        <w:rPr>
+          <w:lang w:val="en-US"/>
+        </w:rPr>
+        <w:t>00)</w:t>
+      </w:r>
       <w:bookmarkEnd w:id="61"/>
-      <w:r>
-        <w:rPr>
-          <w:lang w:val="en-US"/>
-        </w:rPr>
-        <w:t>Naturalness research rooted in voice perception theory</w:t>
-      </w:r>
-      <w:r>
-        <w:rPr>
+    </w:p>
+    <w:p>
+      <w:pPr>
+        <w:rPr>
+          <w:lang w:val="en-US"/>
+        </w:rPr>
+      </w:pPr>
+    </w:p>
+    <w:p>
+      <w:pPr>
+        <w:rPr>
+          <w:lang w:val="en-US"/>
+        </w:rPr>
+      </w:pPr>
+      <w:r>
+        <w:rPr>
+          <w:lang w:val="en-US"/>
+        </w:rPr>
+        <w:t>Several authors have pointed out that research on naturalness is not sufficiently rooted in theory (</w:t>
+      </w:r>
+      <w:proofErr w:type="spellStart"/>
+      <w:r>
+        <w:rPr>
+          <w:color w:val="C00000"/>
+          <w:lang w:val="en-US"/>
+        </w:rPr>
+        <w:t>Quellen</w:t>
+      </w:r>
+      <w:proofErr w:type="spellEnd"/>
+      <w:r>
+        <w:rPr>
+          <w:lang w:val="en-US"/>
+        </w:rPr>
+        <w:t xml:space="preserve">). As discussed in section </w:t>
+      </w:r>
+      <w:r>
+        <w:rPr>
+          <w:color w:val="C00000"/>
+          <w:lang w:val="en-US"/>
+        </w:rPr>
+        <w:t>2.4</w:t>
+      </w:r>
+      <w:r>
+        <w:rPr>
+          <w:lang w:val="en-US"/>
+        </w:rPr>
+        <w:t>, the strongly applied orientation of the field comes at the expense of basic research, although several influential models on voice perception offer good staring points</w:t>
+      </w:r>
+      <w:r>
+        <w:rPr>
+          <w:lang w:val="en-US"/>
+        </w:rPr>
+        <w:t>:</w:t>
+      </w:r>
+      <w:r>
+        <w:rPr>
+          <w:lang w:val="en-US"/>
+        </w:rPr>
+        <w:t xml:space="preserve"> The </w:t>
+      </w:r>
+      <w:r>
+        <w:rPr>
+          <w:lang w:val="en-US"/>
+        </w:rPr>
+        <w:t>voice</w:t>
+      </w:r>
+      <w:r>
+        <w:rPr>
+          <w:lang w:val="en-US"/>
+        </w:rPr>
+        <w:t xml:space="preserve">-space model proposed by </w:t>
+      </w:r>
+      <w:r>
+        <w:rPr>
+          <w:color w:val="C00000"/>
+          <w:lang w:val="en-US"/>
+        </w:rPr>
+        <w:t>Quelle</w:t>
+      </w:r>
+      <w:r>
+        <w:rPr>
+          <w:lang w:val="en-US"/>
+        </w:rPr>
+        <w:t xml:space="preserve"> represents voices in terms of their acoustic deviation from one another or a potential reference. The functional model by </w:t>
+      </w:r>
+      <w:r>
+        <w:rPr>
+          <w:color w:val="C00000"/>
+          <w:lang w:val="en-US"/>
+        </w:rPr>
+        <w:t>Belin 2011</w:t>
+      </w:r>
+      <w:r>
+        <w:rPr>
+          <w:color w:val="C00000"/>
           <w:lang w:val="en-US"/>
         </w:rPr>
         <w:t xml:space="preserve"> </w:t>
@@ -7260,40 +7678,19 @@
         <w:rPr>
           <w:lang w:val="en-US"/>
         </w:rPr>
-        <w:t>(</w:t>
-      </w:r>
-      <w:r>
-        <w:rPr>
-          <w:lang w:val="en-US"/>
-        </w:rPr>
-        <w:t>5</w:t>
-      </w:r>
-      <w:r>
-        <w:rPr>
-          <w:lang w:val="en-US"/>
-        </w:rPr>
-        <w:t>00)</w:t>
-      </w:r>
-      <w:bookmarkEnd w:id="62"/>
-    </w:p>
-    <w:p>
-      <w:pPr>
-        <w:rPr>
-          <w:lang w:val="en-US"/>
-        </w:rPr>
-      </w:pPr>
-    </w:p>
-    <w:p>
-      <w:pPr>
-        <w:rPr>
-          <w:lang w:val="en-US"/>
-        </w:rPr>
-      </w:pPr>
-      <w:r>
-        <w:rPr>
-          <w:lang w:val="en-US"/>
-        </w:rPr>
-        <w:t>Several authors have pointed out that research on naturalness is not sufficiently rooted in theory (</w:t>
+        <w:t>assume</w:t>
+      </w:r>
+      <w:r>
+        <w:rPr>
+          <w:lang w:val="en-US"/>
+        </w:rPr>
+        <w:t>s</w:t>
+      </w:r>
+      <w:r>
+        <w:rPr>
+          <w:lang w:val="en-US"/>
+        </w:rPr>
+        <w:t xml:space="preserve"> that an initial structural analysis of voices is followed by dissociable pathways processing vocal speech analysis, vocal affect analysis and voice recognition. Recently, </w:t>
       </w:r>
       <w:proofErr w:type="spellStart"/>
       <w:r>
@@ -7301,64 +7698,40 @@
           <w:color w:val="C00000"/>
           <w:lang w:val="en-US"/>
         </w:rPr>
-        <w:t>Quellen</w:t>
+        <w:t>Lavan</w:t>
       </w:r>
       <w:proofErr w:type="spellEnd"/>
       <w:r>
         <w:rPr>
-          <w:lang w:val="en-US"/>
-        </w:rPr>
-        <w:t xml:space="preserve">). As discussed in section </w:t>
-      </w:r>
-      <w:r>
-        <w:rPr>
-          <w:color w:val="C00000"/>
-          <w:lang w:val="en-US"/>
-        </w:rPr>
-        <w:t>2.4</w:t>
-      </w:r>
-      <w:r>
-        <w:rPr>
-          <w:lang w:val="en-US"/>
-        </w:rPr>
-        <w:t>, the strongly applied orientation of the field comes at the expense of basic research, although several influential models on voice perception offer good staring points</w:t>
-      </w:r>
-      <w:r>
-        <w:rPr>
-          <w:lang w:val="en-US"/>
-        </w:rPr>
-        <w:t>:</w:t>
-      </w:r>
-      <w:r>
-        <w:rPr>
-          <w:lang w:val="en-US"/>
-        </w:rPr>
-        <w:t xml:space="preserve"> The </w:t>
-      </w:r>
-      <w:r>
-        <w:rPr>
-          <w:lang w:val="en-US"/>
-        </w:rPr>
-        <w:t>voice</w:t>
-      </w:r>
-      <w:r>
-        <w:rPr>
-          <w:lang w:val="en-US"/>
-        </w:rPr>
-        <w:t xml:space="preserve">-space model proposed by </w:t>
-      </w:r>
-      <w:r>
-        <w:rPr>
-          <w:color w:val="C00000"/>
-          <w:lang w:val="en-US"/>
-        </w:rPr>
-        <w:t>Quelle</w:t>
-      </w:r>
-      <w:r>
-        <w:rPr>
-          <w:lang w:val="en-US"/>
-        </w:rPr>
-        <w:t xml:space="preserve"> represents voices in terms of their acoustic deviation from one another or a potential reference. The functional model by </w:t>
+          <w:color w:val="C00000"/>
+          <w:lang w:val="en-US"/>
+        </w:rPr>
+        <w:t xml:space="preserve"> (2023</w:t>
+      </w:r>
+      <w:r>
+        <w:rPr>
+          <w:lang w:val="en-US"/>
+        </w:rPr>
+        <w:t>) integrated these previous models in a unifying framework, explaining how listeners form multiple impressions about both familiar and unfamiliar voices. Commonly studie</w:t>
+      </w:r>
+      <w:r>
+        <w:rPr>
+          <w:lang w:val="en-US"/>
+        </w:rPr>
+        <w:t xml:space="preserve">d person characteristics include identity, gender, age, emotion and personality of speakers. </w:t>
+      </w:r>
+    </w:p>
+    <w:p>
+      <w:pPr>
+        <w:rPr>
+          <w:lang w:val="en-US"/>
+        </w:rPr>
+      </w:pPr>
+      <w:r>
+        <w:rPr>
+          <w:lang w:val="en-US"/>
+        </w:rPr>
+        <w:t>Although voice naturalness is in principle covered by these models, it is never explicitly mentioned. This is particularly intriguing against the backdrop of a questions that has prompted extensive debate and empirical efforts in basic voice research: Are voices special (</w:t>
       </w:r>
       <w:r>
         <w:rPr>
@@ -7369,7 +7742,18 @@
       </w:r>
       <w:r>
         <w:rPr>
-          <w:color w:val="C00000"/>
+          <w:lang w:val="en-US"/>
+        </w:rPr>
+        <w:t>)? In other words, do voices recruit network and resources in the brain that are not recruited by other types of acoustic stimuli</w:t>
+      </w:r>
+      <w:r>
+        <w:rPr>
+          <w:lang w:val="en-US"/>
+        </w:rPr>
+        <w:t>?</w:t>
+      </w:r>
+      <w:r>
+        <w:rPr>
           <w:lang w:val="en-US"/>
         </w:rPr>
         <w:t xml:space="preserve"> </w:t>
@@ -7378,100 +7762,23 @@
         <w:rPr>
           <w:lang w:val="en-US"/>
         </w:rPr>
-        <w:t>assume</w:t>
-      </w:r>
-      <w:r>
-        <w:rPr>
-          <w:lang w:val="en-US"/>
-        </w:rPr>
-        <w:t>s</w:t>
-      </w:r>
-      <w:r>
-        <w:rPr>
-          <w:lang w:val="en-US"/>
-        </w:rPr>
-        <w:t xml:space="preserve"> that an initial structural analysis of voices is followed by dissociable pathways processing vocal speech analysis, vocal affect analysis and voice recognition. Recently, </w:t>
-      </w:r>
-      <w:proofErr w:type="spellStart"/>
-      <w:r>
-        <w:rPr>
-          <w:color w:val="C00000"/>
-          <w:lang w:val="en-US"/>
-        </w:rPr>
-        <w:t>Lavan</w:t>
-      </w:r>
-      <w:proofErr w:type="spellEnd"/>
-      <w:r>
-        <w:rPr>
-          <w:color w:val="C00000"/>
-          <w:lang w:val="en-US"/>
-        </w:rPr>
-        <w:t xml:space="preserve"> (2023</w:t>
-      </w:r>
-      <w:r>
-        <w:rPr>
-          <w:lang w:val="en-US"/>
-        </w:rPr>
-        <w:t>) integrated these previous models in a unifying framework, explaining how listeners form multiple impressions about both familiar and unfamiliar voices. Commonly studie</w:t>
-      </w:r>
-      <w:r>
-        <w:rPr>
-          <w:lang w:val="en-US"/>
-        </w:rPr>
-        <w:t xml:space="preserve">d person characteristics include identity, gender, age, emotion and personality of speakers. </w:t>
-      </w:r>
-    </w:p>
-    <w:p>
-      <w:pPr>
-        <w:rPr>
-          <w:lang w:val="en-US"/>
-        </w:rPr>
-      </w:pPr>
-      <w:r>
-        <w:rPr>
-          <w:lang w:val="en-US"/>
-        </w:rPr>
-        <w:t>Although voice naturalness is in principle covered by these models, it is never explicitly mentioned. This is particularly intriguing against the backdrop of a questions that has prompted extensive debate and empirical efforts in basic voice research: Are voices special (</w:t>
-      </w:r>
-      <w:r>
-        <w:rPr>
-          <w:color w:val="C00000"/>
-          <w:lang w:val="en-US"/>
-        </w:rPr>
-        <w:t>Belin 2011</w:t>
-      </w:r>
-      <w:r>
-        <w:rPr>
-          <w:lang w:val="en-US"/>
-        </w:rPr>
-        <w:t>)? In other words, do voices recruit network and resources in the brain that are not recruited by other types of acoustic stimuli</w:t>
-      </w:r>
-      <w:r>
-        <w:rPr>
-          <w:lang w:val="en-US"/>
-        </w:rPr>
-        <w:t>?</w:t>
-      </w:r>
-      <w:r>
-        <w:rPr>
-          <w:lang w:val="en-US"/>
-        </w:rPr>
-        <w:t xml:space="preserve"> </w:t>
-      </w:r>
-      <w:r>
-        <w:rPr>
-          <w:lang w:val="en-US"/>
-        </w:rPr>
         <w:t xml:space="preserve">Voices with varying degrees of naturalness provide a powerful tool to shed new light on this debate. </w:t>
       </w:r>
+      <w:commentRangeStart w:id="62"/>
       <w:commentRangeStart w:id="63"/>
-      <w:commentRangeStart w:id="64"/>
       <w:r>
         <w:rPr>
           <w:lang w:val="en-US"/>
         </w:rPr>
         <w:t xml:space="preserve">What makes human voices special? What makes natural voices special? </w:t>
       </w:r>
+      <w:commentRangeEnd w:id="62"/>
+      <w:r>
+        <w:rPr>
+          <w:rStyle w:val="Kommentarzeichen"/>
+        </w:rPr>
+        <w:commentReference w:id="62"/>
+      </w:r>
       <w:commentRangeEnd w:id="63"/>
       <w:r>
         <w:rPr>
@@ -7479,13 +7786,6 @@
         </w:rPr>
         <w:commentReference w:id="63"/>
       </w:r>
-      <w:commentRangeEnd w:id="64"/>
-      <w:r>
-        <w:rPr>
-          <w:rStyle w:val="Kommentarzeichen"/>
-        </w:rPr>
-        <w:commentReference w:id="64"/>
-      </w:r>
       <w:r>
         <w:rPr>
           <w:lang w:val="en-US"/>
@@ -7503,6 +7803,7 @@
         <w:rPr>
           <w:lang w:val="en-US"/>
         </w:rPr>
+        <w:lastRenderedPageBreak/>
         <w:t>This is not all. R</w:t>
       </w:r>
       <w:r>
@@ -7961,9 +8262,9 @@
           <w:lang w:val="en-US"/>
         </w:rPr>
       </w:pPr>
-      <w:bookmarkStart w:id="65" w:name="_Toc160791736"/>
+      <w:bookmarkStart w:id="64" w:name="_Toc160791736"/>
+      <w:commentRangeStart w:id="65"/>
       <w:commentRangeStart w:id="66"/>
-      <w:commentRangeStart w:id="67"/>
       <w:r>
         <w:rPr>
           <w:lang w:val="en-US"/>
@@ -7994,7 +8295,7 @@
         </w:rPr>
         <w:t>00)</w:t>
       </w:r>
-      <w:bookmarkEnd w:id="65"/>
+      <w:bookmarkEnd w:id="64"/>
     </w:p>
     <w:p>
       <w:pPr>
@@ -8044,12 +8345,6 @@
           <w:lang w:val="en-US"/>
         </w:rPr>
         <w:br/>
-      </w:r>
-      <w:r>
-        <w:rPr>
-          <w:lang w:val="en-US"/>
-        </w:rPr>
-        <w:lastRenderedPageBreak/>
         <w:t>- in naturalness always better?</w:t>
       </w:r>
       <w:r>
@@ -8080,19 +8375,19 @@
         </w:rPr>
         <w:t xml:space="preserve"> kinds of brain data)</w:t>
       </w:r>
+      <w:commentRangeEnd w:id="65"/>
+      <w:r>
+        <w:rPr>
+          <w:rStyle w:val="Kommentarzeichen"/>
+        </w:rPr>
+        <w:commentReference w:id="65"/>
+      </w:r>
       <w:commentRangeEnd w:id="66"/>
       <w:r>
         <w:rPr>
           <w:rStyle w:val="Kommentarzeichen"/>
         </w:rPr>
         <w:commentReference w:id="66"/>
-      </w:r>
-      <w:commentRangeEnd w:id="67"/>
-      <w:r>
-        <w:rPr>
-          <w:rStyle w:val="Kommentarzeichen"/>
-        </w:rPr>
-        <w:commentReference w:id="67"/>
       </w:r>
     </w:p>
     <w:p>
@@ -8160,6 +8455,933 @@
           <w:lang w:val="en"/>
         </w:rPr>
         <w:t>A field in numbers</w:t>
+      </w:r>
+    </w:p>
+    <w:p>
+      <w:pPr>
+        <w:rPr>
+          <w:lang w:val="en"/>
+        </w:rPr>
+      </w:pPr>
+      <w:r>
+        <w:rPr>
+          <w:lang w:val="en"/>
+        </w:rPr>
+        <w:t xml:space="preserve">For a more systematic overview on scientific insights into naturalness in voices, we conducted a literature search on Web of Science on 26 April 2023 using the </w:t>
+      </w:r>
+      <w:r>
+        <w:rPr>
+          <w:lang w:val="en"/>
+        </w:rPr>
+        <w:t>search</w:t>
+      </w:r>
+      <w:r>
+        <w:rPr>
+          <w:lang w:val="en"/>
+        </w:rPr>
+        <w:t xml:space="preserve"> </w:t>
+      </w:r>
+      <w:r>
+        <w:rPr>
+          <w:lang w:val="en"/>
+        </w:rPr>
+        <w:t xml:space="preserve">terms </w:t>
+      </w:r>
+      <w:r>
+        <w:rPr>
+          <w:lang w:val="en"/>
+        </w:rPr>
+        <w:t>“</w:t>
+      </w:r>
+      <w:r>
+        <w:rPr>
+          <w:lang w:val="en"/>
+        </w:rPr>
+        <w:t>naturalness AND voice</w:t>
+      </w:r>
+      <w:r>
+        <w:rPr>
+          <w:lang w:val="en"/>
+        </w:rPr>
+        <w:t>” and “</w:t>
+      </w:r>
+      <w:r>
+        <w:rPr>
+          <w:lang w:val="en"/>
+        </w:rPr>
+        <w:t>human-likeness AND voice</w:t>
+      </w:r>
+      <w:r>
+        <w:rPr>
+          <w:lang w:val="en"/>
+        </w:rPr>
+        <w:t>”</w:t>
+      </w:r>
+      <w:r>
+        <w:rPr>
+          <w:lang w:val="en"/>
+        </w:rPr>
+        <w:t xml:space="preserve">, which was repeated on 28 May 2024 to detect the most recent papers. This initial search resulted in </w:t>
+      </w:r>
+      <w:r>
+        <w:rPr>
+          <w:color w:val="C00000"/>
+          <w:lang w:val="en"/>
+        </w:rPr>
+        <w:t>XX</w:t>
+      </w:r>
+      <w:r>
+        <w:rPr>
+          <w:lang w:val="en"/>
+        </w:rPr>
+        <w:t xml:space="preserve"> articles, to which we applied the following inclusion criteria: (</w:t>
+      </w:r>
+      <w:r>
+        <w:rPr>
+          <w:lang w:val="en"/>
+        </w:rPr>
+        <w:t>1</w:t>
+      </w:r>
+      <w:r>
+        <w:rPr>
+          <w:lang w:val="en"/>
+        </w:rPr>
+        <w:t>)</w:t>
+      </w:r>
+      <w:r>
+        <w:rPr>
+          <w:lang w:val="en"/>
+        </w:rPr>
+        <w:t xml:space="preserve"> </w:t>
+      </w:r>
+      <w:r>
+        <w:rPr>
+          <w:lang w:val="en"/>
+        </w:rPr>
+        <w:t>L</w:t>
+      </w:r>
+      <w:r>
+        <w:rPr>
+          <w:lang w:val="en"/>
+        </w:rPr>
+        <w:t>anguage of publication was English</w:t>
+      </w:r>
+      <w:r>
+        <w:rPr>
+          <w:lang w:val="en"/>
+        </w:rPr>
+        <w:t>.</w:t>
+      </w:r>
+      <w:r>
+        <w:rPr>
+          <w:lang w:val="en"/>
+        </w:rPr>
+        <w:t xml:space="preserve"> (</w:t>
+      </w:r>
+      <w:r>
+        <w:rPr>
+          <w:lang w:val="en"/>
+        </w:rPr>
+        <w:t>2</w:t>
+      </w:r>
+      <w:r>
+        <w:rPr>
+          <w:lang w:val="en"/>
+        </w:rPr>
+        <w:t xml:space="preserve">) </w:t>
+      </w:r>
+      <w:r>
+        <w:rPr>
+          <w:lang w:val="en"/>
+        </w:rPr>
+        <w:t>P</w:t>
+      </w:r>
+      <w:r>
+        <w:rPr>
+          <w:lang w:val="en"/>
+        </w:rPr>
+        <w:t>apers were p</w:t>
+      </w:r>
+      <w:r>
+        <w:rPr>
+          <w:lang w:val="en"/>
+        </w:rPr>
+        <w:t>ublished in peer-reviewed journals or as a conference contribution</w:t>
+      </w:r>
+      <w:r>
+        <w:rPr>
+          <w:lang w:val="en"/>
+        </w:rPr>
+        <w:t xml:space="preserve">. </w:t>
+      </w:r>
+      <w:r>
+        <w:rPr>
+          <w:color w:val="C00000"/>
+          <w:lang w:val="en"/>
+        </w:rPr>
+        <w:t>As an exception, we included a recent pre-print</w:t>
+      </w:r>
+      <w:r>
+        <w:rPr>
+          <w:lang w:val="en"/>
+        </w:rPr>
+        <w:t>.</w:t>
+      </w:r>
+      <w:r>
+        <w:rPr>
+          <w:lang w:val="en"/>
+        </w:rPr>
+        <w:t xml:space="preserve"> (</w:t>
+      </w:r>
+      <w:r>
+        <w:rPr>
+          <w:lang w:val="en"/>
+        </w:rPr>
+        <w:t>3</w:t>
+      </w:r>
+      <w:r>
+        <w:rPr>
+          <w:lang w:val="en"/>
+        </w:rPr>
+        <w:t xml:space="preserve">) </w:t>
+      </w:r>
+      <w:r>
+        <w:rPr>
+          <w:lang w:val="en"/>
+        </w:rPr>
+        <w:t>Voice naturalness/human-likeness was either measures or manipulated. (</w:t>
+      </w:r>
+      <w:r>
+        <w:rPr>
+          <w:lang w:val="en"/>
+        </w:rPr>
+        <w:t>4</w:t>
+      </w:r>
+      <w:r>
+        <w:rPr>
+          <w:lang w:val="en"/>
+        </w:rPr>
+        <w:t>) Papers reported either a q</w:t>
+      </w:r>
+      <w:r>
+        <w:rPr>
+          <w:lang w:val="en"/>
+        </w:rPr>
+        <w:t>uantitative empirical analysis</w:t>
+      </w:r>
+      <w:r>
+        <w:rPr>
+          <w:lang w:val="en"/>
+        </w:rPr>
+        <w:t xml:space="preserve"> of h</w:t>
+      </w:r>
+      <w:r>
+        <w:rPr>
+          <w:lang w:val="en"/>
+        </w:rPr>
+        <w:t>uman performance</w:t>
+      </w:r>
+      <w:r>
+        <w:rPr>
+          <w:lang w:val="en"/>
+        </w:rPr>
+        <w:t>/</w:t>
+      </w:r>
+      <w:r>
+        <w:rPr>
+          <w:lang w:val="en"/>
+        </w:rPr>
+        <w:t>perception data</w:t>
+      </w:r>
+      <w:r>
+        <w:rPr>
+          <w:lang w:val="en"/>
+        </w:rPr>
+        <w:t xml:space="preserve"> or a literature integration of such works. </w:t>
+      </w:r>
+      <w:r>
+        <w:rPr>
+          <w:lang w:val="en"/>
+        </w:rPr>
+        <w:t>Thus, w</w:t>
+      </w:r>
+      <w:r>
+        <w:rPr>
+          <w:lang w:val="en"/>
+        </w:rPr>
+        <w:t>e excluded works on automatic naturalness classification and mere descriptions of toolboxes or datasets. (</w:t>
+      </w:r>
+      <w:r>
+        <w:rPr>
+          <w:lang w:val="en"/>
+        </w:rPr>
+        <w:t>5</w:t>
+      </w:r>
+      <w:r>
+        <w:rPr>
+          <w:lang w:val="en"/>
+        </w:rPr>
+        <w:t xml:space="preserve">) Finally, </w:t>
+      </w:r>
+      <w:r>
+        <w:rPr>
+          <w:lang w:val="en"/>
+        </w:rPr>
+        <w:t>we focused on spoken utterances, thereby excluding singing voices. Following these criteria, w</w:t>
+      </w:r>
+      <w:r>
+        <w:rPr>
+          <w:lang w:val="en"/>
+        </w:rPr>
+        <w:t>e also screened the reference lists of the identified articles</w:t>
+      </w:r>
+      <w:r>
+        <w:rPr>
+          <w:lang w:val="en"/>
+        </w:rPr>
+        <w:t xml:space="preserve"> </w:t>
+      </w:r>
+      <w:r>
+        <w:rPr>
+          <w:lang w:val="en"/>
+        </w:rPr>
+        <w:t xml:space="preserve">for relevant publications. </w:t>
+      </w:r>
+      <w:r>
+        <w:rPr>
+          <w:lang w:val="en"/>
+        </w:rPr>
+        <w:t xml:space="preserve">For a full documentation of the literature search process and all included papers, please refer to </w:t>
+      </w:r>
+      <w:r>
+        <w:rPr>
+          <w:color w:val="C00000"/>
+          <w:lang w:val="en"/>
+        </w:rPr>
+        <w:t>OSF</w:t>
+      </w:r>
+      <w:r>
+        <w:rPr>
+          <w:lang w:val="en"/>
+        </w:rPr>
+        <w:t xml:space="preserve">. </w:t>
+      </w:r>
+    </w:p>
+    <w:p>
+      <w:pPr>
+        <w:rPr>
+          <w:lang w:val="en"/>
+        </w:rPr>
+      </w:pPr>
+      <w:r>
+        <w:rPr>
+          <w:lang w:val="en"/>
+        </w:rPr>
+        <w:t>In total, we identified</w:t>
+      </w:r>
+      <w:r>
+        <w:rPr>
+          <w:lang w:val="en"/>
+        </w:rPr>
+        <w:t xml:space="preserve"> </w:t>
+      </w:r>
+      <w:r>
+        <w:rPr>
+          <w:color w:val="C00000"/>
+          <w:lang w:val="en"/>
+        </w:rPr>
+        <w:t>66</w:t>
+      </w:r>
+      <w:r>
+        <w:rPr>
+          <w:lang w:val="en"/>
+        </w:rPr>
+        <w:t xml:space="preserve"> articles</w:t>
+      </w:r>
+      <w:r>
+        <w:rPr>
+          <w:lang w:val="en"/>
+        </w:rPr>
+        <w:t xml:space="preserve">, </w:t>
+      </w:r>
+      <w:r>
+        <w:rPr>
+          <w:lang w:val="en"/>
+        </w:rPr>
+        <w:t>covering a time range from</w:t>
+      </w:r>
+      <w:r>
+        <w:rPr>
+          <w:lang w:val="en"/>
+        </w:rPr>
+        <w:t xml:space="preserve"> </w:t>
+      </w:r>
+      <w:r>
+        <w:rPr>
+          <w:color w:val="C00000"/>
+          <w:lang w:val="en"/>
+        </w:rPr>
+        <w:t>1984</w:t>
+      </w:r>
+      <w:r>
+        <w:rPr>
+          <w:lang w:val="en"/>
+        </w:rPr>
+        <w:t xml:space="preserve"> </w:t>
+      </w:r>
+      <w:r>
+        <w:rPr>
+          <w:lang w:val="en"/>
+        </w:rPr>
+        <w:t>to</w:t>
+      </w:r>
+      <w:r>
+        <w:rPr>
+          <w:lang w:val="en"/>
+        </w:rPr>
+        <w:t xml:space="preserve"> </w:t>
+      </w:r>
+      <w:r>
+        <w:rPr>
+          <w:color w:val="C00000"/>
+          <w:lang w:val="en"/>
+        </w:rPr>
+        <w:t>2024</w:t>
+      </w:r>
+      <w:r>
+        <w:rPr>
+          <w:lang w:val="en"/>
+        </w:rPr>
+        <w:t xml:space="preserve">. </w:t>
+      </w:r>
+      <w:commentRangeStart w:id="67"/>
+      <w:r>
+        <w:rPr>
+          <w:color w:val="C00000"/>
+          <w:lang w:val="en"/>
+        </w:rPr>
+        <w:t>46 (</w:t>
+      </w:r>
+      <w:r>
+        <w:rPr>
+          <w:color w:val="C00000"/>
+          <w:lang w:val="en"/>
+        </w:rPr>
+        <w:t>7</w:t>
+      </w:r>
+      <w:r>
+        <w:rPr>
+          <w:color w:val="C00000"/>
+          <w:lang w:val="en"/>
+        </w:rPr>
+        <w:t>0%</w:t>
+      </w:r>
+      <w:r>
+        <w:rPr>
+          <w:color w:val="C00000"/>
+          <w:lang w:val="en"/>
+        </w:rPr>
+        <w:t>)</w:t>
+      </w:r>
+      <w:r>
+        <w:rPr>
+          <w:color w:val="C00000"/>
+          <w:lang w:val="en"/>
+        </w:rPr>
+        <w:t xml:space="preserve"> </w:t>
+      </w:r>
+      <w:commentRangeEnd w:id="67"/>
+      <w:r>
+        <w:rPr>
+          <w:rStyle w:val="Kommentarzeichen"/>
+        </w:rPr>
+        <w:commentReference w:id="67"/>
+      </w:r>
+      <w:r>
+        <w:rPr>
+          <w:lang w:val="en"/>
+        </w:rPr>
+        <w:t>w</w:t>
+      </w:r>
+      <w:r>
+        <w:rPr>
+          <w:lang w:val="en"/>
+        </w:rPr>
+        <w:t>ere</w:t>
+      </w:r>
+      <w:r>
+        <w:rPr>
+          <w:lang w:val="en"/>
+        </w:rPr>
+        <w:t xml:space="preserve"> published in the last 10 years. </w:t>
+      </w:r>
+      <w:r>
+        <w:rPr>
+          <w:color w:val="C00000"/>
+          <w:lang w:val="en"/>
+        </w:rPr>
+        <w:t>61</w:t>
+      </w:r>
+      <w:r>
+        <w:rPr>
+          <w:color w:val="C00000"/>
+          <w:lang w:val="en"/>
+        </w:rPr>
+        <w:t xml:space="preserve"> </w:t>
+      </w:r>
+      <w:r>
+        <w:rPr>
+          <w:lang w:val="en"/>
+        </w:rPr>
+        <w:t>report behavioral empirical data</w:t>
+      </w:r>
+      <w:r>
+        <w:rPr>
+          <w:lang w:val="en"/>
+        </w:rPr>
+        <w:t xml:space="preserve">, of which </w:t>
+      </w:r>
+      <w:r>
+        <w:rPr>
+          <w:color w:val="C00000"/>
+          <w:lang w:val="en"/>
+        </w:rPr>
+        <w:t>47</w:t>
+      </w:r>
+      <w:r>
+        <w:rPr>
+          <w:lang w:val="en"/>
+        </w:rPr>
+        <w:t xml:space="preserve"> are </w:t>
+      </w:r>
+      <w:commentRangeStart w:id="68"/>
+      <w:r>
+        <w:rPr>
+          <w:lang w:val="en"/>
+        </w:rPr>
+        <w:t>solely rating data</w:t>
+      </w:r>
+      <w:commentRangeEnd w:id="68"/>
+      <w:r>
+        <w:rPr>
+          <w:rStyle w:val="Kommentarzeichen"/>
+        </w:rPr>
+        <w:commentReference w:id="68"/>
+      </w:r>
+      <w:r>
+        <w:rPr>
+          <w:lang w:val="en"/>
+        </w:rPr>
+        <w:t xml:space="preserve">. </w:t>
+      </w:r>
+      <w:r>
+        <w:rPr>
+          <w:lang w:val="en"/>
+        </w:rPr>
+        <w:t xml:space="preserve"> </w:t>
+      </w:r>
+      <w:r>
+        <w:rPr>
+          <w:color w:val="C00000"/>
+          <w:lang w:val="en"/>
+        </w:rPr>
+        <w:t>T</w:t>
+      </w:r>
+      <w:r>
+        <w:rPr>
+          <w:color w:val="C00000"/>
+          <w:lang w:val="en"/>
+        </w:rPr>
+        <w:t>hree</w:t>
+      </w:r>
+      <w:r>
+        <w:rPr>
+          <w:color w:val="C00000"/>
+          <w:lang w:val="en"/>
+        </w:rPr>
+        <w:t xml:space="preserve"> </w:t>
+      </w:r>
+      <w:r>
+        <w:rPr>
+          <w:lang w:val="en"/>
+        </w:rPr>
+        <w:t xml:space="preserve">are </w:t>
+      </w:r>
+      <w:r>
+        <w:rPr>
+          <w:lang w:val="en"/>
+        </w:rPr>
+        <w:lastRenderedPageBreak/>
+        <w:t xml:space="preserve">literature reviews, and </w:t>
+      </w:r>
+      <w:r>
+        <w:rPr>
+          <w:color w:val="C00000"/>
+          <w:lang w:val="en"/>
+        </w:rPr>
+        <w:t xml:space="preserve">two </w:t>
+      </w:r>
+      <w:r>
+        <w:rPr>
+          <w:lang w:val="en"/>
+        </w:rPr>
+        <w:t xml:space="preserve">used neurophysiological measures. Regarding voice category, </w:t>
+      </w:r>
+      <w:r>
+        <w:rPr>
+          <w:color w:val="C00000"/>
+          <w:lang w:val="en"/>
+        </w:rPr>
+        <w:t>32</w:t>
+      </w:r>
+      <w:r>
+        <w:rPr>
+          <w:lang w:val="en"/>
+        </w:rPr>
+        <w:t xml:space="preserve"> </w:t>
+      </w:r>
+      <w:r>
+        <w:rPr>
+          <w:lang w:val="en"/>
+        </w:rPr>
+        <w:t>used</w:t>
+      </w:r>
+      <w:r>
+        <w:rPr>
+          <w:lang w:val="en"/>
+        </w:rPr>
+        <w:t xml:space="preserve"> synthetic, </w:t>
+      </w:r>
+      <w:r>
+        <w:rPr>
+          <w:color w:val="C00000"/>
+          <w:lang w:val="en"/>
+        </w:rPr>
+        <w:t>15</w:t>
+      </w:r>
+      <w:r>
+        <w:rPr>
+          <w:lang w:val="en"/>
+        </w:rPr>
+        <w:t xml:space="preserve"> human-pathological, </w:t>
+      </w:r>
+      <w:r>
+        <w:rPr>
+          <w:color w:val="C00000"/>
+          <w:lang w:val="en"/>
+        </w:rPr>
+        <w:t>6</w:t>
+      </w:r>
+      <w:r>
+        <w:rPr>
+          <w:lang w:val="en"/>
+        </w:rPr>
+        <w:t xml:space="preserve"> human-manipulated and </w:t>
+      </w:r>
+      <w:r>
+        <w:rPr>
+          <w:color w:val="C00000"/>
+          <w:lang w:val="en"/>
+        </w:rPr>
+        <w:t>5</w:t>
+      </w:r>
+      <w:r>
+        <w:rPr>
+          <w:lang w:val="en"/>
+        </w:rPr>
+        <w:t xml:space="preserve"> human-healthy voices. </w:t>
+      </w:r>
+      <w:r>
+        <w:rPr>
+          <w:color w:val="C00000"/>
+          <w:lang w:val="en"/>
+        </w:rPr>
+        <w:t>8</w:t>
+      </w:r>
+      <w:r>
+        <w:rPr>
+          <w:lang w:val="en"/>
+        </w:rPr>
+        <w:t xml:space="preserve"> used a mixture of these voice types. </w:t>
+      </w:r>
+      <w:r>
+        <w:rPr>
+          <w:lang w:val="en"/>
+        </w:rPr>
+        <w:t xml:space="preserve">In only </w:t>
+      </w:r>
+      <w:r>
+        <w:rPr>
+          <w:color w:val="C00000"/>
+          <w:lang w:val="en"/>
+        </w:rPr>
+        <w:t>29</w:t>
+      </w:r>
+      <w:r>
+        <w:rPr>
+          <w:lang w:val="en"/>
+        </w:rPr>
+        <w:t xml:space="preserve"> papers, we could identify an explicit definition of naturalness. The full compilation of </w:t>
+      </w:r>
+      <w:r>
+        <w:rPr>
+          <w:lang w:val="en"/>
+        </w:rPr>
+        <w:t xml:space="preserve">extracted </w:t>
+      </w:r>
+      <w:r>
+        <w:rPr>
+          <w:lang w:val="en"/>
+        </w:rPr>
+        <w:t xml:space="preserve">definitions can be accessed on </w:t>
+      </w:r>
+      <w:r>
+        <w:rPr>
+          <w:color w:val="C00000"/>
+          <w:lang w:val="en"/>
+        </w:rPr>
+        <w:t>OSF</w:t>
+      </w:r>
+      <w:r>
+        <w:rPr>
+          <w:lang w:val="en"/>
+        </w:rPr>
+        <w:t>.</w:t>
+      </w:r>
+      <w:r>
+        <w:rPr>
+          <w:lang w:val="en"/>
+        </w:rPr>
+        <w:t xml:space="preserve"> </w:t>
+      </w:r>
+      <w:r>
+        <w:rPr>
+          <w:lang w:val="en"/>
+        </w:rPr>
+        <w:t>We noticed that the</w:t>
+      </w:r>
+      <w:r>
+        <w:rPr>
+          <w:lang w:val="en"/>
+        </w:rPr>
+        <w:t xml:space="preserve"> </w:t>
+      </w:r>
+      <w:r>
+        <w:rPr>
+          <w:lang w:val="en"/>
+        </w:rPr>
+        <w:t>articles</w:t>
+      </w:r>
+      <w:r>
+        <w:rPr>
+          <w:lang w:val="en"/>
+        </w:rPr>
+        <w:t xml:space="preserve"> presented a large variability in wording </w:t>
+      </w:r>
+      <w:r>
+        <w:rPr>
+          <w:lang w:val="en"/>
+        </w:rPr>
+        <w:t>and vocabulary. In an attempt to capture this verbal space</w:t>
+      </w:r>
+      <w:r>
+        <w:rPr>
+          <w:lang w:val="en"/>
+        </w:rPr>
+        <w:t xml:space="preserve">, we scanned all </w:t>
+      </w:r>
+      <w:r>
+        <w:rPr>
+          <w:lang w:val="en"/>
+        </w:rPr>
+        <w:t>articles</w:t>
+      </w:r>
+      <w:r>
+        <w:rPr>
+          <w:lang w:val="en"/>
+        </w:rPr>
+        <w:t xml:space="preserve"> for synonyms and closely related concepts of naturalness</w:t>
+      </w:r>
+      <w:r>
+        <w:rPr>
+          <w:lang w:val="en"/>
+        </w:rPr>
+        <w:t xml:space="preserve">. The output is captured in the </w:t>
+      </w:r>
+      <w:proofErr w:type="spellStart"/>
+      <w:r>
+        <w:rPr>
+          <w:lang w:val="en"/>
+        </w:rPr>
+        <w:t>wordcloud</w:t>
+      </w:r>
+      <w:proofErr w:type="spellEnd"/>
+      <w:r>
+        <w:rPr>
+          <w:lang w:val="en"/>
+        </w:rPr>
+        <w:t xml:space="preserve"> in </w:t>
+      </w:r>
+      <w:r>
+        <w:rPr>
+          <w:color w:val="C00000"/>
+          <w:lang w:val="en"/>
+        </w:rPr>
+        <w:t>Figure 1, A</w:t>
+      </w:r>
+      <w:r>
+        <w:rPr>
+          <w:lang w:val="en"/>
+        </w:rPr>
+        <w:t xml:space="preserve">. </w:t>
+      </w:r>
+      <w:r>
+        <w:rPr>
+          <w:lang w:val="en"/>
+        </w:rPr>
+        <w:t xml:space="preserve">Subsequently, these were compared to </w:t>
+      </w:r>
+      <w:r>
+        <w:rPr>
+          <w:lang w:val="en"/>
+        </w:rPr>
+        <w:t>the articles’</w:t>
+      </w:r>
+      <w:r>
+        <w:rPr>
+          <w:lang w:val="en"/>
+        </w:rPr>
+        <w:t xml:space="preserve"> keywords: </w:t>
+      </w:r>
+      <w:r>
+        <w:rPr>
+          <w:color w:val="C00000"/>
+          <w:lang w:val="en"/>
+        </w:rPr>
+        <w:t>53</w:t>
+      </w:r>
+      <w:r>
+        <w:rPr>
+          <w:lang w:val="en"/>
+        </w:rPr>
+        <w:t xml:space="preserve"> papers provided keywords, but only </w:t>
+      </w:r>
+      <w:r>
+        <w:rPr>
+          <w:color w:val="C00000"/>
+          <w:lang w:val="en"/>
+        </w:rPr>
+        <w:t>13</w:t>
+      </w:r>
+      <w:r>
+        <w:rPr>
+          <w:lang w:val="en"/>
+        </w:rPr>
+        <w:t xml:space="preserve"> had keywords related to naturalness or any of its synonyms. Finally</w:t>
+      </w:r>
+      <w:r>
+        <w:rPr>
+          <w:lang w:val="en"/>
+        </w:rPr>
+        <w:t xml:space="preserve">, we coded the conceptualization of naturalness according to the taxonomy we proposed in Section 3. In case no definition of naturalness was provided, we tried to infer the ‘implicit’ conceptualization </w:t>
+      </w:r>
+      <w:r>
+        <w:rPr>
+          <w:lang w:val="en"/>
+        </w:rPr>
+        <w:t>from</w:t>
+      </w:r>
+      <w:bookmarkStart w:id="69" w:name="_GoBack"/>
+      <w:bookmarkEnd w:id="69"/>
+      <w:r>
+        <w:rPr>
+          <w:lang w:val="en"/>
+        </w:rPr>
+        <w:t xml:space="preserve"> the research design. With this approach, we concluded that </w:t>
+      </w:r>
+      <w:r>
+        <w:rPr>
+          <w:color w:val="C00000"/>
+          <w:lang w:val="en"/>
+        </w:rPr>
+        <w:t>23</w:t>
+      </w:r>
+      <w:r>
+        <w:rPr>
+          <w:lang w:val="en"/>
+        </w:rPr>
+        <w:t xml:space="preserve"> employed a deviation-based conceptualization, </w:t>
+      </w:r>
+      <w:r>
+        <w:rPr>
+          <w:color w:val="C00000"/>
+          <w:lang w:val="en"/>
+        </w:rPr>
+        <w:t>33</w:t>
+      </w:r>
+      <w:r>
+        <w:rPr>
+          <w:lang w:val="en"/>
+        </w:rPr>
+        <w:t xml:space="preserve"> used human-likeness, </w:t>
+      </w:r>
+      <w:r>
+        <w:rPr>
+          <w:color w:val="C00000"/>
+          <w:lang w:val="en"/>
+        </w:rPr>
+        <w:t>2</w:t>
+      </w:r>
+      <w:r>
+        <w:rPr>
+          <w:lang w:val="en"/>
+        </w:rPr>
+        <w:t xml:space="preserve"> referred to authenticity and </w:t>
+      </w:r>
+      <w:r>
+        <w:rPr>
+          <w:color w:val="C00000"/>
+          <w:lang w:val="en"/>
+        </w:rPr>
+        <w:t>8</w:t>
+      </w:r>
+      <w:r>
+        <w:rPr>
+          <w:lang w:val="en"/>
+        </w:rPr>
+        <w:t xml:space="preserve"> used a combination.</w:t>
+      </w:r>
+    </w:p>
+    <w:p>
+      <w:pPr>
+        <w:rPr>
+          <w:lang w:val="en"/>
+        </w:rPr>
+      </w:pPr>
+    </w:p>
+    <w:p>
+      <w:pPr>
+        <w:rPr>
+          <w:lang w:val="en"/>
+        </w:rPr>
+      </w:pPr>
+      <w:r>
+        <w:rPr>
+          <w:lang w:val="en"/>
+        </w:rPr>
+        <w:t>Box 2 (400 words)</w:t>
+      </w:r>
+      <w:r>
+        <w:rPr>
+          <w:lang w:val="en"/>
+        </w:rPr>
+        <w:t>:</w:t>
+      </w:r>
+      <w:r>
+        <w:rPr>
+          <w:lang w:val="en"/>
+        </w:rPr>
+        <w:t xml:space="preserve"> - recommendations</w:t>
       </w:r>
     </w:p>
     <w:p>
@@ -8177,7 +9399,7 @@
         <w:rPr>
           <w:lang w:val="en"/>
         </w:rPr>
-        <w:t>Give information about literature review</w:t>
+        <w:t>Offer a concise definition to both readers as participants of studies</w:t>
       </w:r>
     </w:p>
     <w:p>
@@ -8195,7 +9417,37 @@
         <w:rPr>
           <w:lang w:val="en"/>
         </w:rPr>
-        <w:t>XX studies</w:t>
+        <w:t>USE PROPER KEYWORDS to make research findable</w:t>
+      </w:r>
+      <w:r>
+        <w:rPr>
+          <w:lang w:val="en"/>
+        </w:rPr>
+        <w:t xml:space="preserve"> </w:t>
+      </w:r>
+      <w:r>
+        <w:rPr>
+          <w:lang w:val="en"/>
+        </w:rPr>
+        <w:t>(R</w:t>
+      </w:r>
+      <w:r>
+        <w:rPr>
+          <w:lang w:val="en"/>
+        </w:rPr>
+        <w:t>ecommendations</w:t>
+      </w:r>
+      <w:r>
+        <w:rPr>
+          <w:lang w:val="en"/>
+        </w:rPr>
+        <w:t>: Naturalness OR Human-likeness</w:t>
+      </w:r>
+      <w:r>
+        <w:rPr>
+          <w:lang w:val="en"/>
+        </w:rPr>
+        <w:t>)</w:t>
       </w:r>
     </w:p>
     <w:p>
@@ -8213,7 +9465,7 @@
         <w:rPr>
           <w:lang w:val="en"/>
         </w:rPr>
-        <w:t>On which fields, topics</w:t>
+        <w:t>Full report of everything, especially reliability, instructions to listeners and acoustic manipulation/measurements</w:t>
       </w:r>
     </w:p>
     <w:p>
@@ -8231,7 +9483,47 @@
         <w:rPr>
           <w:lang w:val="en"/>
         </w:rPr>
-        <w:t>How many deliver an actual definition of naturalness</w:t>
+        <w:t xml:space="preserve">Wherever possible provide stimulus </w:t>
+      </w:r>
+      <w:proofErr w:type="gramStart"/>
+      <w:r>
+        <w:rPr>
+          <w:lang w:val="en"/>
+        </w:rPr>
+        <w:t>examples</w:t>
+      </w:r>
+      <w:r>
+        <w:rPr>
+          <w:lang w:val="en"/>
+        </w:rPr>
+        <w:t xml:space="preserve">  (</w:t>
+      </w:r>
+      <w:proofErr w:type="gramEnd"/>
+      <w:r>
+        <w:rPr>
+          <w:lang w:val="en"/>
+        </w:rPr>
+        <w:t>auditory impression simply tells you more than just acoustic measurements and descriptions)</w:t>
+      </w:r>
+      <w:r>
+        <w:rPr>
+          <w:lang w:val="en"/>
+        </w:rPr>
+        <w:t xml:space="preserve"> (bridging different publication culture, different scientific standards </w:t>
+      </w:r>
+      <w:proofErr w:type="spellStart"/>
+      <w:r>
+        <w:rPr>
+          <w:lang w:val="en"/>
+        </w:rPr>
+        <w:t>etc</w:t>
+      </w:r>
+      <w:proofErr w:type="spellEnd"/>
+      <w:r>
+        <w:rPr>
+          <w:lang w:val="en"/>
+        </w:rPr>
+        <w:t xml:space="preserve">). </w:t>
       </w:r>
     </w:p>
     <w:p>
@@ -8249,7 +9541,34 @@
         <w:rPr>
           <w:lang w:val="en"/>
         </w:rPr>
-        <w:t xml:space="preserve">Year range </w:t>
+        <w:t>Keep the wide readership in mind (very interdisciplinary field), avoid very technical jargon</w:t>
+      </w:r>
+    </w:p>
+    <w:p>
+      <w:pPr>
+        <w:rPr>
+          <w:lang w:val="en"/>
+        </w:rPr>
+      </w:pPr>
+    </w:p>
+    <w:p>
+      <w:pPr>
+        <w:rPr>
+          <w:lang w:val="en"/>
+        </w:rPr>
+      </w:pPr>
+    </w:p>
+    <w:p>
+      <w:pPr>
+        <w:rPr>
+          <w:lang w:val="en"/>
+        </w:rPr>
+      </w:pPr>
+      <w:r>
+        <w:rPr>
+          <w:lang w:val="en"/>
+        </w:rPr>
+        <w:t xml:space="preserve">Glossary: </w:t>
       </w:r>
     </w:p>
     <w:p>
@@ -8267,39 +9586,7 @@
         <w:rPr>
           <w:lang w:val="en"/>
         </w:rPr>
-        <w:t>Common methods</w:t>
-      </w:r>
-    </w:p>
-    <w:p>
-      <w:pPr>
-        <w:rPr>
-          <w:lang w:val="en"/>
-        </w:rPr>
-      </w:pPr>
-    </w:p>
-    <w:p>
-      <w:pPr>
-        <w:rPr>
-          <w:lang w:val="en"/>
-        </w:rPr>
-      </w:pPr>
-      <w:r>
-        <w:rPr>
-          <w:lang w:val="en"/>
-        </w:rPr>
-        <w:t>Box 2 (400 words)</w:t>
-      </w:r>
-      <w:r>
-        <w:rPr>
-          <w:lang w:val="en"/>
-        </w:rPr>
-        <w:t>:</w:t>
-      </w:r>
-      <w:r>
-        <w:rPr>
-          <w:lang w:val="en"/>
-        </w:rPr>
-        <w:t xml:space="preserve"> - recommendations</w:t>
+        <w:t>Synthetic/artificial voices</w:t>
       </w:r>
     </w:p>
     <w:p>
@@ -8317,221 +9604,16 @@
         <w:rPr>
           <w:lang w:val="en"/>
         </w:rPr>
-        <w:t>Offer a concise definition to both readers as participants of studies</w:t>
-      </w:r>
-    </w:p>
-    <w:p>
-      <w:pPr>
-        <w:pStyle w:val="Listenabsatz"/>
-        <w:numPr>
-          <w:ilvl w:val="0"/>
-          <w:numId w:val="8"/>
-        </w:numPr>
-        <w:rPr>
-          <w:lang w:val="en"/>
-        </w:rPr>
-      </w:pPr>
-      <w:r>
-        <w:rPr>
-          <w:lang w:val="en"/>
-        </w:rPr>
-        <w:t>USE PROPER KEYWORDS to make research findable</w:t>
-      </w:r>
-      <w:r>
-        <w:rPr>
-          <w:lang w:val="en"/>
-        </w:rPr>
-        <w:t xml:space="preserve"> </w:t>
-      </w:r>
-      <w:r>
-        <w:rPr>
-          <w:lang w:val="en"/>
-        </w:rPr>
-        <w:t>(R</w:t>
-      </w:r>
-      <w:r>
-        <w:rPr>
-          <w:lang w:val="en"/>
-        </w:rPr>
-        <w:t>ecommendations</w:t>
-      </w:r>
-      <w:r>
-        <w:rPr>
-          <w:lang w:val="en"/>
-        </w:rPr>
-        <w:t>: Naturalness OR Human-likeness</w:t>
-      </w:r>
-      <w:r>
-        <w:rPr>
-          <w:lang w:val="en"/>
-        </w:rPr>
-        <w:t>)</w:t>
-      </w:r>
-    </w:p>
-    <w:p>
-      <w:pPr>
-        <w:pStyle w:val="Listenabsatz"/>
-        <w:numPr>
-          <w:ilvl w:val="0"/>
-          <w:numId w:val="8"/>
-        </w:numPr>
-        <w:rPr>
-          <w:lang w:val="en"/>
-        </w:rPr>
-      </w:pPr>
-      <w:r>
-        <w:rPr>
-          <w:lang w:val="en"/>
-        </w:rPr>
-        <w:t>Full report of everything, especially reliability, instructions to listeners and acoustic manipulation/measurements</w:t>
-      </w:r>
-    </w:p>
-    <w:p>
-      <w:pPr>
-        <w:pStyle w:val="Listenabsatz"/>
-        <w:numPr>
-          <w:ilvl w:val="0"/>
-          <w:numId w:val="8"/>
-        </w:numPr>
-        <w:rPr>
-          <w:lang w:val="en"/>
-        </w:rPr>
-      </w:pPr>
-      <w:r>
-        <w:rPr>
-          <w:lang w:val="en"/>
-        </w:rPr>
-        <w:t xml:space="preserve">Wherever possible provide stimulus </w:t>
-      </w:r>
-      <w:proofErr w:type="gramStart"/>
-      <w:r>
-        <w:rPr>
-          <w:lang w:val="en"/>
-        </w:rPr>
-        <w:t>examples</w:t>
-      </w:r>
-      <w:r>
-        <w:rPr>
-          <w:lang w:val="en"/>
-        </w:rPr>
-        <w:t xml:space="preserve">  (</w:t>
-      </w:r>
-      <w:proofErr w:type="gramEnd"/>
-      <w:r>
-        <w:rPr>
-          <w:lang w:val="en"/>
-        </w:rPr>
-        <w:t>auditory impression simply tells you more than just acoustic measurements and descriptions)</w:t>
-      </w:r>
-      <w:r>
-        <w:rPr>
-          <w:lang w:val="en"/>
-        </w:rPr>
-        <w:t xml:space="preserve"> (bridging different publication culture, different scientific standards </w:t>
-      </w:r>
-      <w:proofErr w:type="spellStart"/>
-      <w:r>
-        <w:rPr>
-          <w:lang w:val="en"/>
-        </w:rPr>
-        <w:t>etc</w:t>
-      </w:r>
-      <w:proofErr w:type="spellEnd"/>
-      <w:r>
-        <w:rPr>
-          <w:lang w:val="en"/>
-        </w:rPr>
-        <w:t xml:space="preserve">). </w:t>
-      </w:r>
-    </w:p>
-    <w:p>
-      <w:pPr>
-        <w:pStyle w:val="Listenabsatz"/>
-        <w:numPr>
-          <w:ilvl w:val="0"/>
-          <w:numId w:val="8"/>
-        </w:numPr>
-        <w:rPr>
-          <w:lang w:val="en"/>
-        </w:rPr>
-      </w:pPr>
-      <w:r>
-        <w:rPr>
-          <w:lang w:val="en"/>
-        </w:rPr>
-        <w:t>Keep the wide readership in mind (very interdisciplinary field), avoid very technical jargon</w:t>
-      </w:r>
-    </w:p>
-    <w:p>
-      <w:pPr>
-        <w:rPr>
-          <w:lang w:val="en"/>
-        </w:rPr>
-      </w:pPr>
-    </w:p>
-    <w:p>
-      <w:pPr>
-        <w:rPr>
-          <w:lang w:val="en"/>
-        </w:rPr>
-      </w:pPr>
-    </w:p>
-    <w:p>
-      <w:pPr>
-        <w:rPr>
-          <w:lang w:val="en"/>
-        </w:rPr>
-      </w:pPr>
-      <w:r>
-        <w:rPr>
-          <w:lang w:val="en"/>
-        </w:rPr>
-        <w:t xml:space="preserve">Glossary: </w:t>
-      </w:r>
-    </w:p>
-    <w:p>
-      <w:pPr>
-        <w:pStyle w:val="Listenabsatz"/>
-        <w:numPr>
-          <w:ilvl w:val="0"/>
-          <w:numId w:val="8"/>
-        </w:numPr>
-        <w:rPr>
-          <w:lang w:val="en"/>
-        </w:rPr>
-      </w:pPr>
-      <w:r>
-        <w:rPr>
-          <w:lang w:val="en"/>
-        </w:rPr>
-        <w:t>Synthetic/artificial voices</w:t>
-      </w:r>
-    </w:p>
-    <w:p>
-      <w:pPr>
-        <w:pStyle w:val="Listenabsatz"/>
-        <w:numPr>
-          <w:ilvl w:val="0"/>
-          <w:numId w:val="8"/>
-        </w:numPr>
-        <w:rPr>
-          <w:lang w:val="en"/>
-        </w:rPr>
-      </w:pPr>
-      <w:r>
-        <w:rPr>
-          <w:lang w:val="en"/>
-        </w:rPr>
         <w:t>Uncanny valley</w:t>
       </w:r>
     </w:p>
     <w:sectPr>
-      <w:headerReference w:type="even" r:id="rId14"/>
-      <w:headerReference w:type="default" r:id="rId15"/>
-      <w:footerReference w:type="even" r:id="rId16"/>
-      <w:footerReference w:type="default" r:id="rId17"/>
-      <w:headerReference w:type="first" r:id="rId18"/>
-      <w:footerReference w:type="first" r:id="rId19"/>
+      <w:headerReference w:type="even" r:id="rId13"/>
+      <w:headerReference w:type="default" r:id="rId14"/>
+      <w:footerReference w:type="even" r:id="rId15"/>
+      <w:footerReference w:type="default" r:id="rId16"/>
+      <w:headerReference w:type="first" r:id="rId17"/>
+      <w:footerReference w:type="first" r:id="rId18"/>
       <w:pgSz w:w="11906" w:h="16838"/>
       <w:pgMar w:top="1417" w:right="1417" w:bottom="1134" w:left="1417" w:header="708" w:footer="708" w:gutter="0"/>
       <w:cols w:space="708"/>
@@ -8611,6 +9693,9 @@
     <w:p>
       <w:pPr>
         <w:pStyle w:val="Kommentartext"/>
+        <w:rPr>
+          <w:lang w:val="en-US"/>
+        </w:rPr>
       </w:pPr>
       <w:r>
         <w:rPr>
@@ -8619,10 +9704,10 @@
         <w:annotationRef/>
       </w:r>
       <w:r>
-        <w:t>Können wir gern nochmal d</w:t>
-      </w:r>
-      <w:r>
-        <w:t>iskutieren</w:t>
+        <w:rPr>
+          <w:lang w:val="en-US"/>
+        </w:rPr>
+        <w:t>Können wir gern nochmal diskutieren</w:t>
       </w:r>
     </w:p>
   </w:comment>
@@ -8757,13 +9842,8 @@
         <w:annotationRef/>
       </w:r>
       <w:r>
-        <w:t>@ Stefan, möchtest du es als „initial“ bezeichnen? Ich würde mich eigentlich wünschen, dass das länger als nur „initial“ Bestand hat und genutzt wird</w:t>
-      </w:r>
-      <w:proofErr w:type="gramStart"/>
-      <w:r>
-        <w:t xml:space="preserve">. </w:t>
-      </w:r>
-      <w:proofErr w:type="gramEnd"/>
+        <w:t xml:space="preserve">@ Stefan, möchtest du es als „initial“ bezeichnen? Ich würde mich eigentlich wünschen, dass das länger als nur „initial“ Bestand hat und genutzt wird. </w:t>
+      </w:r>
       <w:r>
         <w:rPr>
           <mc:AlternateContent>
@@ -8824,6 +9904,9 @@
     <w:p>
       <w:pPr>
         <w:pStyle w:val="Kommentartext"/>
+        <w:rPr>
+          <w:lang w:val="en-US"/>
+        </w:rPr>
       </w:pPr>
       <w:r>
         <w:rPr>
@@ -8886,6 +9969,9 @@
         <w:t xml:space="preserve">? </w:t>
       </w:r>
       <w:r>
+        <w:rPr>
+          <w:lang w:val="en-US"/>
+        </w:rPr>
         <w:t xml:space="preserve">Klingt bisschen weniger kritisch. </w:t>
       </w:r>
     </w:p>
@@ -8988,7 +10074,7 @@
       </w:r>
     </w:p>
   </w:comment>
-  <w:comment w:id="56" w:author="Christine Nussbaum" w:date="2024-05-08T10:51:00Z" w:initials="CN">
+  <w:comment w:id="55" w:author="Christine Nussbaum" w:date="2024-05-08T10:51:00Z" w:initials="CN">
     <w:p>
       <w:pPr>
         <w:pStyle w:val="Kommentartext"/>
@@ -9028,7 +10114,7 @@
       </w:r>
     </w:p>
   </w:comment>
-  <w:comment w:id="58" w:author="Stefan Schweinberger" w:date="2024-05-07T17:50:00Z" w:initials="SRS">
+  <w:comment w:id="57" w:author="Stefan Schweinberger" w:date="2024-05-07T17:50:00Z" w:initials="SRS">
     <w:p>
       <w:pPr>
         <w:pStyle w:val="Kommentartext"/>
@@ -9056,7 +10142,7 @@
       </w:r>
     </w:p>
   </w:comment>
-  <w:comment w:id="59" w:author="Christine Nussbaum" w:date="2024-05-08T10:52:00Z" w:initials="CN">
+  <w:comment w:id="58" w:author="Christine Nussbaum" w:date="2024-05-08T10:52:00Z" w:initials="CN">
     <w:p>
       <w:pPr>
         <w:pStyle w:val="Kommentartext"/>
@@ -9072,7 +10158,7 @@
       </w:r>
     </w:p>
   </w:comment>
-  <w:comment w:id="63" w:author="Stefan Schweinberger" w:date="2024-05-07T17:51:00Z" w:initials="SRS">
+  <w:comment w:id="62" w:author="Stefan Schweinberger" w:date="2024-05-07T17:51:00Z" w:initials="SRS">
     <w:p>
       <w:pPr>
         <w:pStyle w:val="Kommentartext"/>
@@ -9220,7 +10306,7 @@
       </w:r>
     </w:p>
   </w:comment>
-  <w:comment w:id="64" w:author="Christine Nussbaum" w:date="2024-05-08T10:54:00Z" w:initials="CN">
+  <w:comment w:id="63" w:author="Christine Nussbaum" w:date="2024-05-08T10:54:00Z" w:initials="CN">
     <w:p>
       <w:pPr>
         <w:pStyle w:val="Kommentartext"/>
@@ -9238,16 +10324,8 @@
         <w:rPr>
           <w:lang w:val="en-US"/>
         </w:rPr>
-        <w:t>I am very open to alternative suggestions</w:t>
-      </w:r>
-      <w:proofErr w:type="gramStart"/>
-      <w:r>
-        <w:rPr>
-          <w:lang w:val="en-US"/>
-        </w:rPr>
-        <w:t xml:space="preserve">. </w:t>
-      </w:r>
-      <w:proofErr w:type="gramEnd"/>
+        <w:t xml:space="preserve">I am very open to alternative suggestions. </w:t>
+      </w:r>
       <w:r>
         <w:rPr>
           <mc:AlternateContent>
@@ -9269,7 +10347,7 @@
       </w:r>
     </w:p>
   </w:comment>
-  <w:comment w:id="66" w:author="Stefan Schweinberger" w:date="2024-05-07T18:00:00Z" w:initials="SRS">
+  <w:comment w:id="65" w:author="Stefan Schweinberger" w:date="2024-05-07T18:00:00Z" w:initials="SRS">
     <w:p>
       <w:pPr>
         <w:pStyle w:val="Kommentartext"/>
@@ -9297,7 +10375,7 @@
       </w:r>
     </w:p>
   </w:comment>
-  <w:comment w:id="67" w:author="Christine Nussbaum" w:date="2024-05-08T10:56:00Z" w:initials="CN">
+  <w:comment w:id="66" w:author="Christine Nussbaum" w:date="2024-05-08T10:56:00Z" w:initials="CN">
     <w:p>
       <w:pPr>
         <w:pStyle w:val="Kommentartext"/>
@@ -9310,6 +10388,66 @@
       </w:r>
       <w:r>
         <w:t xml:space="preserve">Ja, klingt sinnvoll, können wir gern diskutieren. </w:t>
+      </w:r>
+    </w:p>
+  </w:comment>
+  <w:comment w:id="67" w:author="Christine Nussbaum" w:date="2024-05-27T16:06:00Z" w:initials="CN">
+    <w:p>
+      <w:pPr>
+        <w:pStyle w:val="Kommentartext"/>
+      </w:pPr>
+      <w:r>
+        <w:rPr>
+          <w:rStyle w:val="Kommentarzeichen"/>
+        </w:rPr>
+        <w:annotationRef/>
+      </w:r>
+      <w:r>
+        <w:t xml:space="preserve">Absolute </w:t>
+      </w:r>
+      <w:proofErr w:type="spellStart"/>
+      <w:r>
+        <w:t>values</w:t>
+      </w:r>
+      <w:proofErr w:type="spellEnd"/>
+      <w:r>
+        <w:t xml:space="preserve"> </w:t>
+      </w:r>
+      <w:proofErr w:type="spellStart"/>
+      <w:r>
+        <w:t>or</w:t>
+      </w:r>
+      <w:proofErr w:type="spellEnd"/>
+      <w:r>
+        <w:t xml:space="preserve"> %?</w:t>
+      </w:r>
+    </w:p>
+  </w:comment>
+  <w:comment w:id="68" w:author="Christine Nussbaum" w:date="2024-05-27T16:05:00Z" w:initials="CN">
+    <w:p>
+      <w:pPr>
+        <w:pStyle w:val="Kommentartext"/>
+        <w:rPr>
+          <w:lang w:val="en-US"/>
+        </w:rPr>
+      </w:pPr>
+      <w:r>
+        <w:rPr>
+          <w:rStyle w:val="Kommentarzeichen"/>
+        </w:rPr>
+        <w:annotationRef/>
+      </w:r>
+      <w:r>
+        <w:rPr>
+          <w:lang w:val="en-US"/>
+        </w:rPr>
+        <w:t>Doublecheck if we decide to k</w:t>
+      </w:r>
+      <w:r>
+        <w:rPr>
+          <w:lang w:val="en-US"/>
+        </w:rPr>
+        <w:t>eep this information</w:t>
       </w:r>
     </w:p>
   </w:comment>
@@ -9336,6 +10474,8 @@
   <w15:commentEx w15:paraId="0DC11282" w15:paraIdParent="073A67F0" w15:done="0"/>
   <w15:commentEx w15:paraId="11F7ADF7" w15:done="0"/>
   <w15:commentEx w15:paraId="2AD4E755" w15:paraIdParent="11F7ADF7" w15:done="0"/>
+  <w15:commentEx w15:paraId="0AE5122B" w15:done="0"/>
+  <w15:commentEx w15:paraId="788B026D" w15:done="0"/>
 </w15:commentsEx>
 </file>
 
@@ -9375,6 +10515,8 @@
   <w16cid:commentId w16cid:paraId="0DC11282" w16cid:durableId="29E5D881"/>
   <w16cid:commentId w16cid:paraId="11F7ADF7" w16cid:durableId="4599A199"/>
   <w16cid:commentId w16cid:paraId="2AD4E755" w16cid:durableId="29E5D8DD"/>
+  <w16cid:commentId w16cid:paraId="0AE5122B" w16cid:durableId="29FF2DF4"/>
+  <w16cid:commentId w16cid:paraId="788B026D" w16cid:durableId="29FF2DCC"/>
 </w16cid:commentsIds>
 </file>
 
@@ -11285,6 +12427,37 @@
       <w:spacing w:after="0" w:line="240" w:lineRule="auto"/>
     </w:pPr>
   </w:style>
+  <w:style w:type="paragraph" w:styleId="Beschriftung">
+    <w:name w:val="caption"/>
+    <w:basedOn w:val="Standard"/>
+    <w:next w:val="Standard"/>
+    <w:uiPriority w:val="35"/>
+    <w:unhideWhenUsed/>
+    <w:qFormat/>
+    <w:rsid w:val="00671456"/>
+    <w:pPr>
+      <w:spacing w:after="200" w:line="240" w:lineRule="auto"/>
+    </w:pPr>
+    <w:rPr>
+      <w:i/>
+      <w:iCs/>
+      <w:color w:val="44546A" w:themeColor="text2"/>
+      <w:sz w:val="18"/>
+      <w:szCs w:val="18"/>
+    </w:rPr>
+  </w:style>
+  <w:style w:type="character" w:styleId="NichtaufgelsteErwhnung">
+    <w:name w:val="Unresolved Mention"/>
+    <w:basedOn w:val="Absatz-Standardschriftart"/>
+    <w:uiPriority w:val="99"/>
+    <w:semiHidden/>
+    <w:unhideWhenUsed/>
+    <w:rsid w:val="00671456"/>
+    <w:rPr>
+      <w:color w:val="605E5C"/>
+      <w:shd w:val="clear" w:color="auto" w:fill="E1DFDD"/>
+    </w:rPr>
+  </w:style>
 </w:styles>
 </file>
 
@@ -11588,7 +12761,7 @@
 </file>
 
 <file path=customXml/itemProps1.xml><?xml version="1.0" encoding="utf-8"?>
-<ds:datastoreItem xmlns:ds="http://schemas.openxmlformats.org/officeDocument/2006/customXml" ds:itemID="{85F20AA7-3FA3-4035-860F-9CB9F3A19765}">
+<ds:datastoreItem xmlns:ds="http://schemas.openxmlformats.org/officeDocument/2006/customXml" ds:itemID="{DED735E3-6DCA-4503-86C7-8A9A1CF343AD}">
   <ds:schemaRefs>
     <ds:schemaRef ds:uri="http://schemas.openxmlformats.org/officeDocument/2006/bibliography"/>
   </ds:schemaRefs>

</xml_diff>